<commit_message>
Fixed code again, made plots and data for plots
i hate this sm istg
</commit_message>
<xml_diff>
--- a/Reports/CE-Part2.docx
+++ b/Reports/CE-Part2.docx
@@ -22,30 +22,38 @@
         </w:rPr>
       </w:pPr>
     </w:p>
+    <w:p>
+      <w:pPr>
+        <w:rPr>
+          <w:rFonts w:ascii="Calibri" w:hAnsi="Calibri" w:cs="Calibri"/>
+        </w:rPr>
+      </w:pPr>
+    </w:p>
     <w:tbl>
       <w:tblPr>
         <w:tblStyle w:val="TableGrid"/>
-        <w:tblW w:w="0" w:type="auto"/>
+        <w:tblpPr w:leftFromText="180" w:rightFromText="180" w:vertAnchor="page" w:horzAnchor="margin" w:tblpXSpec="center" w:tblpY="5198"/>
+        <w:tblW w:w="10985" w:type="dxa"/>
         <w:tblLook w:val="04A0" w:firstRow="1" w:lastRow="0" w:firstColumn="1" w:lastColumn="0" w:noHBand="0" w:noVBand="1"/>
       </w:tblPr>
       <w:tblGrid>
-        <w:gridCol w:w="916"/>
-        <w:gridCol w:w="1150"/>
-        <w:gridCol w:w="856"/>
+        <w:gridCol w:w="2551"/>
+        <w:gridCol w:w="1189"/>
+        <w:gridCol w:w="956"/>
         <w:gridCol w:w="764"/>
-        <w:gridCol w:w="703"/>
+        <w:gridCol w:w="696"/>
         <w:gridCol w:w="885"/>
-        <w:gridCol w:w="677"/>
-        <w:gridCol w:w="677"/>
-        <w:gridCol w:w="678"/>
-        <w:gridCol w:w="681"/>
-        <w:gridCol w:w="681"/>
-        <w:gridCol w:w="682"/>
+        <w:gridCol w:w="658"/>
+        <w:gridCol w:w="658"/>
+        <w:gridCol w:w="659"/>
+        <w:gridCol w:w="656"/>
+        <w:gridCol w:w="656"/>
+        <w:gridCol w:w="657"/>
       </w:tblGrid>
       <w:tr>
         <w:tc>
           <w:tcPr>
-            <w:tcW w:w="916" w:type="dxa"/>
+            <w:tcW w:w="2551" w:type="dxa"/>
             <w:vMerge w:val="restart"/>
           </w:tcPr>
           <w:p>
@@ -64,7 +72,7 @@
         </w:tc>
         <w:tc>
           <w:tcPr>
-            <w:tcW w:w="2006" w:type="dxa"/>
+            <w:tcW w:w="2145" w:type="dxa"/>
             <w:gridSpan w:val="2"/>
           </w:tcPr>
           <w:p>
@@ -83,7 +91,7 @@
         </w:tc>
         <w:tc>
           <w:tcPr>
-            <w:tcW w:w="4384" w:type="dxa"/>
+            <w:tcW w:w="4320" w:type="dxa"/>
             <w:gridSpan w:val="6"/>
           </w:tcPr>
           <w:p>
@@ -102,7 +110,7 @@
         </w:tc>
         <w:tc>
           <w:tcPr>
-            <w:tcW w:w="2044" w:type="dxa"/>
+            <w:tcW w:w="1969" w:type="dxa"/>
             <w:gridSpan w:val="3"/>
           </w:tcPr>
           <w:p>
@@ -123,7 +131,7 @@
       <w:tr>
         <w:tc>
           <w:tcPr>
-            <w:tcW w:w="916" w:type="dxa"/>
+            <w:tcW w:w="2551" w:type="dxa"/>
             <w:vMerge/>
           </w:tcPr>
           <w:p>
@@ -136,7 +144,7 @@
         </w:tc>
         <w:tc>
           <w:tcPr>
-            <w:tcW w:w="1150" w:type="dxa"/>
+            <w:tcW w:w="1189" w:type="dxa"/>
           </w:tcPr>
           <w:p>
             <w:pPr>
@@ -158,7 +166,7 @@
         </w:tc>
         <w:tc>
           <w:tcPr>
-            <w:tcW w:w="856" w:type="dxa"/>
+            <w:tcW w:w="956" w:type="dxa"/>
           </w:tcPr>
           <w:p>
             <w:pPr>
@@ -222,7 +230,7 @@
         </w:tc>
         <w:tc>
           <w:tcPr>
-            <w:tcW w:w="703" w:type="dxa"/>
+            <w:tcW w:w="696" w:type="dxa"/>
           </w:tcPr>
           <w:p>
             <w:pPr>
@@ -266,7 +274,7 @@
         </w:tc>
         <w:tc>
           <w:tcPr>
-            <w:tcW w:w="677" w:type="dxa"/>
+            <w:tcW w:w="658" w:type="dxa"/>
           </w:tcPr>
           <w:p>
             <w:pPr>
@@ -308,7 +316,7 @@
         </w:tc>
         <w:tc>
           <w:tcPr>
-            <w:tcW w:w="677" w:type="dxa"/>
+            <w:tcW w:w="658" w:type="dxa"/>
           </w:tcPr>
           <w:p>
             <w:pPr>
@@ -363,7 +371,7 @@
         </w:tc>
         <w:tc>
           <w:tcPr>
-            <w:tcW w:w="678" w:type="dxa"/>
+            <w:tcW w:w="659" w:type="dxa"/>
           </w:tcPr>
           <w:p>
             <w:pPr>
@@ -405,7 +413,7 @@
         </w:tc>
         <w:tc>
           <w:tcPr>
-            <w:tcW w:w="681" w:type="dxa"/>
+            <w:tcW w:w="656" w:type="dxa"/>
           </w:tcPr>
           <w:p>
             <w:pPr>
@@ -447,7 +455,7 @@
         </w:tc>
         <w:tc>
           <w:tcPr>
-            <w:tcW w:w="681" w:type="dxa"/>
+            <w:tcW w:w="656" w:type="dxa"/>
           </w:tcPr>
           <w:p>
             <w:pPr>
@@ -502,7 +510,7 @@
         </w:tc>
         <w:tc>
           <w:tcPr>
-            <w:tcW w:w="682" w:type="dxa"/>
+            <w:tcW w:w="657" w:type="dxa"/>
           </w:tcPr>
           <w:p>
             <w:pPr>
@@ -546,7 +554,7 @@
       <w:tr>
         <w:tc>
           <w:tcPr>
-            <w:tcW w:w="916" w:type="dxa"/>
+            <w:tcW w:w="2551" w:type="dxa"/>
           </w:tcPr>
           <w:p>
             <w:pPr>
@@ -565,7 +573,7 @@
         </w:tc>
         <w:tc>
           <w:tcPr>
-            <w:tcW w:w="1150" w:type="dxa"/>
+            <w:tcW w:w="1189" w:type="dxa"/>
           </w:tcPr>
           <w:p>
             <w:pPr>
@@ -584,7 +592,7 @@
         </w:tc>
         <w:tc>
           <w:tcPr>
-            <w:tcW w:w="856" w:type="dxa"/>
+            <w:tcW w:w="956" w:type="dxa"/>
           </w:tcPr>
           <w:p>
             <w:pPr>
@@ -622,7 +630,7 @@
         </w:tc>
         <w:tc>
           <w:tcPr>
-            <w:tcW w:w="703" w:type="dxa"/>
+            <w:tcW w:w="696" w:type="dxa"/>
           </w:tcPr>
           <w:p>
             <w:pPr>
@@ -660,7 +668,7 @@
         </w:tc>
         <w:tc>
           <w:tcPr>
-            <w:tcW w:w="677" w:type="dxa"/>
+            <w:tcW w:w="658" w:type="dxa"/>
           </w:tcPr>
           <w:p>
             <w:pPr>
@@ -679,7 +687,7 @@
         </w:tc>
         <w:tc>
           <w:tcPr>
-            <w:tcW w:w="677" w:type="dxa"/>
+            <w:tcW w:w="658" w:type="dxa"/>
           </w:tcPr>
           <w:p>
             <w:pPr>
@@ -698,7 +706,7 @@
         </w:tc>
         <w:tc>
           <w:tcPr>
-            <w:tcW w:w="678" w:type="dxa"/>
+            <w:tcW w:w="659" w:type="dxa"/>
           </w:tcPr>
           <w:p>
             <w:pPr>
@@ -717,33 +725,33 @@
         </w:tc>
         <w:tc>
           <w:tcPr>
-            <w:tcW w:w="681" w:type="dxa"/>
-          </w:tcPr>
-          <w:p>
-            <w:pPr>
-              <w:jc w:val="center"/>
-              <w:rPr>
-                <w:rFonts w:ascii="Calibri" w:hAnsi="Calibri" w:cs="Calibri"/>
-              </w:rPr>
-            </w:pPr>
-          </w:p>
-        </w:tc>
-        <w:tc>
-          <w:tcPr>
-            <w:tcW w:w="681" w:type="dxa"/>
-          </w:tcPr>
-          <w:p>
-            <w:pPr>
-              <w:jc w:val="center"/>
-              <w:rPr>
-                <w:rFonts w:ascii="Calibri" w:hAnsi="Calibri" w:cs="Calibri"/>
-              </w:rPr>
-            </w:pPr>
-          </w:p>
-        </w:tc>
-        <w:tc>
-          <w:tcPr>
-            <w:tcW w:w="682" w:type="dxa"/>
+            <w:tcW w:w="656" w:type="dxa"/>
+          </w:tcPr>
+          <w:p>
+            <w:pPr>
+              <w:jc w:val="center"/>
+              <w:rPr>
+                <w:rFonts w:ascii="Calibri" w:hAnsi="Calibri" w:cs="Calibri"/>
+              </w:rPr>
+            </w:pPr>
+          </w:p>
+        </w:tc>
+        <w:tc>
+          <w:tcPr>
+            <w:tcW w:w="656" w:type="dxa"/>
+          </w:tcPr>
+          <w:p>
+            <w:pPr>
+              <w:jc w:val="center"/>
+              <w:rPr>
+                <w:rFonts w:ascii="Calibri" w:hAnsi="Calibri" w:cs="Calibri"/>
+              </w:rPr>
+            </w:pPr>
+          </w:p>
+        </w:tc>
+        <w:tc>
+          <w:tcPr>
+            <w:tcW w:w="657" w:type="dxa"/>
           </w:tcPr>
           <w:p>
             <w:pPr>
@@ -758,32 +766,26 @@
       <w:tr>
         <w:tc>
           <w:tcPr>
-            <w:tcW w:w="916" w:type="dxa"/>
-          </w:tcPr>
-          <w:p>
-            <w:pPr>
-              <w:jc w:val="center"/>
-              <w:rPr>
-                <w:rFonts w:ascii="Calibri" w:hAnsi="Calibri" w:cs="Calibri"/>
-              </w:rPr>
-            </w:pPr>
-            <w:r>
-              <w:rPr>
-                <w:rFonts w:ascii="Calibri" w:hAnsi="Calibri" w:cs="Calibri"/>
-              </w:rPr>
-              <w:t>Single Vess</w:t>
-            </w:r>
-            <w:r>
-              <w:rPr>
-                <w:rFonts w:ascii="Calibri" w:hAnsi="Calibri" w:cs="Calibri"/>
-              </w:rPr>
-              <w:t>el, Low Drag</w:t>
-            </w:r>
-          </w:p>
-        </w:tc>
-        <w:tc>
-          <w:tcPr>
-            <w:tcW w:w="1150" w:type="dxa"/>
+            <w:tcW w:w="2551" w:type="dxa"/>
+          </w:tcPr>
+          <w:p>
+            <w:pPr>
+              <w:jc w:val="center"/>
+              <w:rPr>
+                <w:rFonts w:ascii="Calibri" w:hAnsi="Calibri" w:cs="Calibri"/>
+              </w:rPr>
+            </w:pPr>
+            <w:r>
+              <w:rPr>
+                <w:rFonts w:ascii="Calibri" w:hAnsi="Calibri" w:cs="Calibri"/>
+              </w:rPr>
+              <w:t>Single Vessel, Low Drag</w:t>
+            </w:r>
+          </w:p>
+        </w:tc>
+        <w:tc>
+          <w:tcPr>
+            <w:tcW w:w="1189" w:type="dxa"/>
           </w:tcPr>
           <w:p>
             <w:pPr>
@@ -802,7 +804,7 @@
         </w:tc>
         <w:tc>
           <w:tcPr>
-            <w:tcW w:w="856" w:type="dxa"/>
+            <w:tcW w:w="956" w:type="dxa"/>
           </w:tcPr>
           <w:p>
             <w:pPr>
@@ -840,7 +842,7 @@
         </w:tc>
         <w:tc>
           <w:tcPr>
-            <w:tcW w:w="703" w:type="dxa"/>
+            <w:tcW w:w="696" w:type="dxa"/>
           </w:tcPr>
           <w:p>
             <w:pPr>
@@ -878,7 +880,7 @@
         </w:tc>
         <w:tc>
           <w:tcPr>
-            <w:tcW w:w="677" w:type="dxa"/>
+            <w:tcW w:w="658" w:type="dxa"/>
           </w:tcPr>
           <w:p>
             <w:pPr>
@@ -897,7 +899,7 @@
         </w:tc>
         <w:tc>
           <w:tcPr>
-            <w:tcW w:w="677" w:type="dxa"/>
+            <w:tcW w:w="658" w:type="dxa"/>
           </w:tcPr>
           <w:p>
             <w:pPr>
@@ -916,7 +918,7 @@
         </w:tc>
         <w:tc>
           <w:tcPr>
-            <w:tcW w:w="678" w:type="dxa"/>
+            <w:tcW w:w="659" w:type="dxa"/>
           </w:tcPr>
           <w:p>
             <w:pPr>
@@ -935,33 +937,33 @@
         </w:tc>
         <w:tc>
           <w:tcPr>
-            <w:tcW w:w="681" w:type="dxa"/>
-          </w:tcPr>
-          <w:p>
-            <w:pPr>
-              <w:jc w:val="center"/>
-              <w:rPr>
-                <w:rFonts w:ascii="Calibri" w:hAnsi="Calibri" w:cs="Calibri"/>
-              </w:rPr>
-            </w:pPr>
-          </w:p>
-        </w:tc>
-        <w:tc>
-          <w:tcPr>
-            <w:tcW w:w="681" w:type="dxa"/>
-          </w:tcPr>
-          <w:p>
-            <w:pPr>
-              <w:jc w:val="center"/>
-              <w:rPr>
-                <w:rFonts w:ascii="Calibri" w:hAnsi="Calibri" w:cs="Calibri"/>
-              </w:rPr>
-            </w:pPr>
-          </w:p>
-        </w:tc>
-        <w:tc>
-          <w:tcPr>
-            <w:tcW w:w="682" w:type="dxa"/>
+            <w:tcW w:w="656" w:type="dxa"/>
+          </w:tcPr>
+          <w:p>
+            <w:pPr>
+              <w:jc w:val="center"/>
+              <w:rPr>
+                <w:rFonts w:ascii="Calibri" w:hAnsi="Calibri" w:cs="Calibri"/>
+              </w:rPr>
+            </w:pPr>
+          </w:p>
+        </w:tc>
+        <w:tc>
+          <w:tcPr>
+            <w:tcW w:w="656" w:type="dxa"/>
+          </w:tcPr>
+          <w:p>
+            <w:pPr>
+              <w:jc w:val="center"/>
+              <w:rPr>
+                <w:rFonts w:ascii="Calibri" w:hAnsi="Calibri" w:cs="Calibri"/>
+              </w:rPr>
+            </w:pPr>
+          </w:p>
+        </w:tc>
+        <w:tc>
+          <w:tcPr>
+            <w:tcW w:w="657" w:type="dxa"/>
           </w:tcPr>
           <w:p>
             <w:pPr>
@@ -976,7 +978,7 @@
       <w:tr>
         <w:tc>
           <w:tcPr>
-            <w:tcW w:w="916" w:type="dxa"/>
+            <w:tcW w:w="2551" w:type="dxa"/>
           </w:tcPr>
           <w:p>
             <w:pPr>
@@ -995,7 +997,7 @@
         </w:tc>
         <w:tc>
           <w:tcPr>
-            <w:tcW w:w="1150" w:type="dxa"/>
+            <w:tcW w:w="1189" w:type="dxa"/>
           </w:tcPr>
           <w:p>
             <w:pPr>
@@ -1014,7 +1016,7 @@
         </w:tc>
         <w:tc>
           <w:tcPr>
-            <w:tcW w:w="856" w:type="dxa"/>
+            <w:tcW w:w="956" w:type="dxa"/>
           </w:tcPr>
           <w:p>
             <w:pPr>
@@ -1052,7 +1054,7 @@
         </w:tc>
         <w:tc>
           <w:tcPr>
-            <w:tcW w:w="703" w:type="dxa"/>
+            <w:tcW w:w="696" w:type="dxa"/>
           </w:tcPr>
           <w:p>
             <w:pPr>
@@ -1090,7 +1092,7 @@
         </w:tc>
         <w:tc>
           <w:tcPr>
-            <w:tcW w:w="677" w:type="dxa"/>
+            <w:tcW w:w="658" w:type="dxa"/>
           </w:tcPr>
           <w:p>
             <w:pPr>
@@ -1109,7 +1111,7 @@
         </w:tc>
         <w:tc>
           <w:tcPr>
-            <w:tcW w:w="677" w:type="dxa"/>
+            <w:tcW w:w="658" w:type="dxa"/>
           </w:tcPr>
           <w:p>
             <w:pPr>
@@ -1128,7 +1130,7 @@
         </w:tc>
         <w:tc>
           <w:tcPr>
-            <w:tcW w:w="678" w:type="dxa"/>
+            <w:tcW w:w="659" w:type="dxa"/>
           </w:tcPr>
           <w:p>
             <w:pPr>
@@ -1147,33 +1149,33 @@
         </w:tc>
         <w:tc>
           <w:tcPr>
-            <w:tcW w:w="681" w:type="dxa"/>
-          </w:tcPr>
-          <w:p>
-            <w:pPr>
-              <w:jc w:val="center"/>
-              <w:rPr>
-                <w:rFonts w:ascii="Calibri" w:hAnsi="Calibri" w:cs="Calibri"/>
-              </w:rPr>
-            </w:pPr>
-          </w:p>
-        </w:tc>
-        <w:tc>
-          <w:tcPr>
-            <w:tcW w:w="681" w:type="dxa"/>
-          </w:tcPr>
-          <w:p>
-            <w:pPr>
-              <w:jc w:val="center"/>
-              <w:rPr>
-                <w:rFonts w:ascii="Calibri" w:hAnsi="Calibri" w:cs="Calibri"/>
-              </w:rPr>
-            </w:pPr>
-          </w:p>
-        </w:tc>
-        <w:tc>
-          <w:tcPr>
-            <w:tcW w:w="682" w:type="dxa"/>
+            <w:tcW w:w="656" w:type="dxa"/>
+          </w:tcPr>
+          <w:p>
+            <w:pPr>
+              <w:jc w:val="center"/>
+              <w:rPr>
+                <w:rFonts w:ascii="Calibri" w:hAnsi="Calibri" w:cs="Calibri"/>
+              </w:rPr>
+            </w:pPr>
+          </w:p>
+        </w:tc>
+        <w:tc>
+          <w:tcPr>
+            <w:tcW w:w="656" w:type="dxa"/>
+          </w:tcPr>
+          <w:p>
+            <w:pPr>
+              <w:jc w:val="center"/>
+              <w:rPr>
+                <w:rFonts w:ascii="Calibri" w:hAnsi="Calibri" w:cs="Calibri"/>
+              </w:rPr>
+            </w:pPr>
+          </w:p>
+        </w:tc>
+        <w:tc>
+          <w:tcPr>
+            <w:tcW w:w="657" w:type="dxa"/>
           </w:tcPr>
           <w:p>
             <w:pPr>
@@ -1188,7 +1190,7 @@
       <w:tr>
         <w:tc>
           <w:tcPr>
-            <w:tcW w:w="916" w:type="dxa"/>
+            <w:tcW w:w="2551" w:type="dxa"/>
             <w:vMerge w:val="restart"/>
           </w:tcPr>
           <w:p>
@@ -1208,7 +1210,7 @@
         </w:tc>
         <w:tc>
           <w:tcPr>
-            <w:tcW w:w="1150" w:type="dxa"/>
+            <w:tcW w:w="1189" w:type="dxa"/>
             <w:vMerge w:val="restart"/>
           </w:tcPr>
           <w:p>
@@ -1228,7 +1230,7 @@
         </w:tc>
         <w:tc>
           <w:tcPr>
-            <w:tcW w:w="856" w:type="dxa"/>
+            <w:tcW w:w="956" w:type="dxa"/>
             <w:vMerge w:val="restart"/>
           </w:tcPr>
           <w:p>
@@ -1267,7 +1269,7 @@
         </w:tc>
         <w:tc>
           <w:tcPr>
-            <w:tcW w:w="703" w:type="dxa"/>
+            <w:tcW w:w="696" w:type="dxa"/>
           </w:tcPr>
           <w:p>
             <w:pPr>
@@ -1305,7 +1307,7 @@
         </w:tc>
         <w:tc>
           <w:tcPr>
-            <w:tcW w:w="677" w:type="dxa"/>
+            <w:tcW w:w="658" w:type="dxa"/>
           </w:tcPr>
           <w:p>
             <w:pPr>
@@ -1324,7 +1326,7 @@
         </w:tc>
         <w:tc>
           <w:tcPr>
-            <w:tcW w:w="677" w:type="dxa"/>
+            <w:tcW w:w="658" w:type="dxa"/>
           </w:tcPr>
           <w:p>
             <w:pPr>
@@ -1343,7 +1345,7 @@
         </w:tc>
         <w:tc>
           <w:tcPr>
-            <w:tcW w:w="678" w:type="dxa"/>
+            <w:tcW w:w="659" w:type="dxa"/>
           </w:tcPr>
           <w:p>
             <w:pPr>
@@ -1362,33 +1364,33 @@
         </w:tc>
         <w:tc>
           <w:tcPr>
-            <w:tcW w:w="681" w:type="dxa"/>
-          </w:tcPr>
-          <w:p>
-            <w:pPr>
-              <w:jc w:val="center"/>
-              <w:rPr>
-                <w:rFonts w:ascii="Calibri" w:hAnsi="Calibri" w:cs="Calibri"/>
-              </w:rPr>
-            </w:pPr>
-          </w:p>
-        </w:tc>
-        <w:tc>
-          <w:tcPr>
-            <w:tcW w:w="681" w:type="dxa"/>
-          </w:tcPr>
-          <w:p>
-            <w:pPr>
-              <w:jc w:val="center"/>
-              <w:rPr>
-                <w:rFonts w:ascii="Calibri" w:hAnsi="Calibri" w:cs="Calibri"/>
-              </w:rPr>
-            </w:pPr>
-          </w:p>
-        </w:tc>
-        <w:tc>
-          <w:tcPr>
-            <w:tcW w:w="682" w:type="dxa"/>
+            <w:tcW w:w="656" w:type="dxa"/>
+          </w:tcPr>
+          <w:p>
+            <w:pPr>
+              <w:jc w:val="center"/>
+              <w:rPr>
+                <w:rFonts w:ascii="Calibri" w:hAnsi="Calibri" w:cs="Calibri"/>
+              </w:rPr>
+            </w:pPr>
+          </w:p>
+        </w:tc>
+        <w:tc>
+          <w:tcPr>
+            <w:tcW w:w="656" w:type="dxa"/>
+          </w:tcPr>
+          <w:p>
+            <w:pPr>
+              <w:jc w:val="center"/>
+              <w:rPr>
+                <w:rFonts w:ascii="Calibri" w:hAnsi="Calibri" w:cs="Calibri"/>
+              </w:rPr>
+            </w:pPr>
+          </w:p>
+        </w:tc>
+        <w:tc>
+          <w:tcPr>
+            <w:tcW w:w="657" w:type="dxa"/>
           </w:tcPr>
           <w:p>
             <w:pPr>
@@ -1403,7 +1405,7 @@
       <w:tr>
         <w:tc>
           <w:tcPr>
-            <w:tcW w:w="916" w:type="dxa"/>
+            <w:tcW w:w="2551" w:type="dxa"/>
             <w:vMerge/>
           </w:tcPr>
           <w:p>
@@ -1417,7 +1419,7 @@
         </w:tc>
         <w:tc>
           <w:tcPr>
-            <w:tcW w:w="1150" w:type="dxa"/>
+            <w:tcW w:w="1189" w:type="dxa"/>
             <w:vMerge/>
           </w:tcPr>
           <w:p>
@@ -1431,7 +1433,7 @@
         </w:tc>
         <w:tc>
           <w:tcPr>
-            <w:tcW w:w="856" w:type="dxa"/>
+            <w:tcW w:w="956" w:type="dxa"/>
             <w:vMerge/>
           </w:tcPr>
           <w:p>
@@ -1464,7 +1466,7 @@
         </w:tc>
         <w:tc>
           <w:tcPr>
-            <w:tcW w:w="703" w:type="dxa"/>
+            <w:tcW w:w="696" w:type="dxa"/>
           </w:tcPr>
           <w:p>
             <w:pPr>
@@ -1502,7 +1504,7 @@
         </w:tc>
         <w:tc>
           <w:tcPr>
-            <w:tcW w:w="677" w:type="dxa"/>
+            <w:tcW w:w="658" w:type="dxa"/>
           </w:tcPr>
           <w:p>
             <w:pPr>
@@ -1521,7 +1523,7 @@
         </w:tc>
         <w:tc>
           <w:tcPr>
-            <w:tcW w:w="677" w:type="dxa"/>
+            <w:tcW w:w="658" w:type="dxa"/>
           </w:tcPr>
           <w:p>
             <w:pPr>
@@ -1540,7 +1542,7 @@
         </w:tc>
         <w:tc>
           <w:tcPr>
-            <w:tcW w:w="678" w:type="dxa"/>
+            <w:tcW w:w="659" w:type="dxa"/>
           </w:tcPr>
           <w:p>
             <w:pPr>
@@ -1559,33 +1561,33 @@
         </w:tc>
         <w:tc>
           <w:tcPr>
-            <w:tcW w:w="681" w:type="dxa"/>
-          </w:tcPr>
-          <w:p>
-            <w:pPr>
-              <w:jc w:val="center"/>
-              <w:rPr>
-                <w:rFonts w:ascii="Calibri" w:hAnsi="Calibri" w:cs="Calibri"/>
-              </w:rPr>
-            </w:pPr>
-          </w:p>
-        </w:tc>
-        <w:tc>
-          <w:tcPr>
-            <w:tcW w:w="681" w:type="dxa"/>
-          </w:tcPr>
-          <w:p>
-            <w:pPr>
-              <w:jc w:val="center"/>
-              <w:rPr>
-                <w:rFonts w:ascii="Calibri" w:hAnsi="Calibri" w:cs="Calibri"/>
-              </w:rPr>
-            </w:pPr>
-          </w:p>
-        </w:tc>
-        <w:tc>
-          <w:tcPr>
-            <w:tcW w:w="682" w:type="dxa"/>
+            <w:tcW w:w="656" w:type="dxa"/>
+          </w:tcPr>
+          <w:p>
+            <w:pPr>
+              <w:jc w:val="center"/>
+              <w:rPr>
+                <w:rFonts w:ascii="Calibri" w:hAnsi="Calibri" w:cs="Calibri"/>
+              </w:rPr>
+            </w:pPr>
+          </w:p>
+        </w:tc>
+        <w:tc>
+          <w:tcPr>
+            <w:tcW w:w="656" w:type="dxa"/>
+          </w:tcPr>
+          <w:p>
+            <w:pPr>
+              <w:jc w:val="center"/>
+              <w:rPr>
+                <w:rFonts w:ascii="Calibri" w:hAnsi="Calibri" w:cs="Calibri"/>
+              </w:rPr>
+            </w:pPr>
+          </w:p>
+        </w:tc>
+        <w:tc>
+          <w:tcPr>
+            <w:tcW w:w="657" w:type="dxa"/>
           </w:tcPr>
           <w:p>
             <w:pPr>
@@ -1600,7 +1602,7 @@
       <w:tr>
         <w:tc>
           <w:tcPr>
-            <w:tcW w:w="916" w:type="dxa"/>
+            <w:tcW w:w="2551" w:type="dxa"/>
             <w:vMerge/>
           </w:tcPr>
           <w:p>
@@ -1614,7 +1616,7 @@
         </w:tc>
         <w:tc>
           <w:tcPr>
-            <w:tcW w:w="1150" w:type="dxa"/>
+            <w:tcW w:w="1189" w:type="dxa"/>
             <w:vMerge/>
           </w:tcPr>
           <w:p>
@@ -1628,7 +1630,7 @@
         </w:tc>
         <w:tc>
           <w:tcPr>
-            <w:tcW w:w="856" w:type="dxa"/>
+            <w:tcW w:w="956" w:type="dxa"/>
             <w:vMerge/>
           </w:tcPr>
           <w:p>
@@ -1661,7 +1663,7 @@
         </w:tc>
         <w:tc>
           <w:tcPr>
-            <w:tcW w:w="703" w:type="dxa"/>
+            <w:tcW w:w="696" w:type="dxa"/>
           </w:tcPr>
           <w:p>
             <w:pPr>
@@ -1699,7 +1701,7 @@
         </w:tc>
         <w:tc>
           <w:tcPr>
-            <w:tcW w:w="677" w:type="dxa"/>
+            <w:tcW w:w="658" w:type="dxa"/>
           </w:tcPr>
           <w:p>
             <w:pPr>
@@ -1718,7 +1720,7 @@
         </w:tc>
         <w:tc>
           <w:tcPr>
-            <w:tcW w:w="677" w:type="dxa"/>
+            <w:tcW w:w="658" w:type="dxa"/>
           </w:tcPr>
           <w:p>
             <w:pPr>
@@ -1737,7 +1739,7 @@
         </w:tc>
         <w:tc>
           <w:tcPr>
-            <w:tcW w:w="678" w:type="dxa"/>
+            <w:tcW w:w="659" w:type="dxa"/>
           </w:tcPr>
           <w:p>
             <w:pPr>
@@ -1756,33 +1758,33 @@
         </w:tc>
         <w:tc>
           <w:tcPr>
-            <w:tcW w:w="681" w:type="dxa"/>
-          </w:tcPr>
-          <w:p>
-            <w:pPr>
-              <w:jc w:val="center"/>
-              <w:rPr>
-                <w:rFonts w:ascii="Calibri" w:hAnsi="Calibri" w:cs="Calibri"/>
-              </w:rPr>
-            </w:pPr>
-          </w:p>
-        </w:tc>
-        <w:tc>
-          <w:tcPr>
-            <w:tcW w:w="681" w:type="dxa"/>
-          </w:tcPr>
-          <w:p>
-            <w:pPr>
-              <w:jc w:val="center"/>
-              <w:rPr>
-                <w:rFonts w:ascii="Calibri" w:hAnsi="Calibri" w:cs="Calibri"/>
-              </w:rPr>
-            </w:pPr>
-          </w:p>
-        </w:tc>
-        <w:tc>
-          <w:tcPr>
-            <w:tcW w:w="682" w:type="dxa"/>
+            <w:tcW w:w="656" w:type="dxa"/>
+          </w:tcPr>
+          <w:p>
+            <w:pPr>
+              <w:jc w:val="center"/>
+              <w:rPr>
+                <w:rFonts w:ascii="Calibri" w:hAnsi="Calibri" w:cs="Calibri"/>
+              </w:rPr>
+            </w:pPr>
+          </w:p>
+        </w:tc>
+        <w:tc>
+          <w:tcPr>
+            <w:tcW w:w="656" w:type="dxa"/>
+          </w:tcPr>
+          <w:p>
+            <w:pPr>
+              <w:jc w:val="center"/>
+              <w:rPr>
+                <w:rFonts w:ascii="Calibri" w:hAnsi="Calibri" w:cs="Calibri"/>
+              </w:rPr>
+            </w:pPr>
+          </w:p>
+        </w:tc>
+        <w:tc>
+          <w:tcPr>
+            <w:tcW w:w="657" w:type="dxa"/>
           </w:tcPr>
           <w:p>
             <w:pPr>
@@ -1795,6 +1797,20 @@
         </w:tc>
       </w:tr>
     </w:tbl>
+    <w:p>
+      <w:pPr>
+        <w:rPr>
+          <w:rFonts w:ascii="Calibri" w:hAnsi="Calibri" w:cs="Calibri"/>
+        </w:rPr>
+      </w:pPr>
+    </w:p>
+    <w:p>
+      <w:pPr>
+        <w:rPr>
+          <w:rFonts w:ascii="Calibri" w:hAnsi="Calibri" w:cs="Calibri"/>
+        </w:rPr>
+      </w:pPr>
+    </w:p>
     <w:p>
       <w:pPr>
         <w:rPr>

</xml_diff>

<commit_message>
Completed Code, Plots and Reports
ffs
</commit_message>
<xml_diff>
--- a/Reports/CE-Part2.docx
+++ b/Reports/CE-Part2.docx
@@ -12,48 +12,458 @@
         <w:rPr>
           <w:rFonts w:ascii="Calibri" w:hAnsi="Calibri" w:cs="Calibri"/>
         </w:rPr>
-        <w:t>Q1(a)</w:t>
+        <w:t>Q</w:t>
+      </w:r>
+      <w:r>
+        <w:rPr>
+          <w:rFonts w:ascii="Calibri" w:hAnsi="Calibri" w:cs="Calibri"/>
+        </w:rPr>
+        <w:t>6</w:t>
+      </w:r>
+      <w:r>
+        <w:rPr>
+          <w:rFonts w:ascii="Calibri" w:hAnsi="Calibri" w:cs="Calibri"/>
+        </w:rPr>
+        <w:t>(a)</w:t>
       </w:r>
     </w:p>
     <w:p>
       <w:pPr>
+        <w:jc w:val="center"/>
         <w:rPr>
           <w:rFonts w:ascii="Calibri" w:hAnsi="Calibri" w:cs="Calibri"/>
         </w:rPr>
       </w:pPr>
+      <w:r>
+        <w:rPr>
+          <w:rFonts w:ascii="Calibri" w:hAnsi="Calibri" w:cs="Calibri"/>
+          <w:noProof/>
+        </w:rPr>
+        <w:drawing>
+          <wp:inline distT="0" distB="0" distL="0" distR="0" wp14:anchorId="3A91A868" wp14:editId="1B2F1AA1">
+            <wp:extent cx="6423575" cy="3499339"/>
+            <wp:effectExtent l="0" t="0" r="0" b="0"/>
+            <wp:docPr id="42318712" name="Picture 8"/>
+            <wp:cNvGraphicFramePr>
+              <a:graphicFrameLocks xmlns:a="http://schemas.openxmlformats.org/drawingml/2006/main" noChangeAspect="1"/>
+            </wp:cNvGraphicFramePr>
+            <a:graphic xmlns:a="http://schemas.openxmlformats.org/drawingml/2006/main">
+              <a:graphicData uri="http://schemas.openxmlformats.org/drawingml/2006/picture">
+                <pic:pic xmlns:pic="http://schemas.openxmlformats.org/drawingml/2006/picture">
+                  <pic:nvPicPr>
+                    <pic:cNvPr id="0" name="Picture 8"/>
+                    <pic:cNvPicPr>
+                      <a:picLocks noChangeAspect="1" noChangeArrowheads="1"/>
+                    </pic:cNvPicPr>
+                  </pic:nvPicPr>
+                  <pic:blipFill>
+                    <a:blip r:embed="rId4">
+                      <a:extLst>
+                        <a:ext uri="{28A0092B-C50C-407E-A947-70E740481C1C}">
+                          <a14:useLocalDpi xmlns:a14="http://schemas.microsoft.com/office/drawing/2010/main" val="0"/>
+                        </a:ext>
+                      </a:extLst>
+                    </a:blip>
+                    <a:srcRect/>
+                    <a:stretch>
+                      <a:fillRect/>
+                    </a:stretch>
+                  </pic:blipFill>
+                  <pic:spPr bwMode="auto">
+                    <a:xfrm>
+                      <a:off x="0" y="0"/>
+                      <a:ext cx="6432378" cy="3504135"/>
+                    </a:xfrm>
+                    <a:prstGeom prst="rect">
+                      <a:avLst/>
+                    </a:prstGeom>
+                    <a:noFill/>
+                    <a:ln>
+                      <a:noFill/>
+                    </a:ln>
+                  </pic:spPr>
+                </pic:pic>
+              </a:graphicData>
+            </a:graphic>
+          </wp:inline>
+        </w:drawing>
+      </w:r>
     </w:p>
     <w:p>
       <w:pPr>
+        <w:jc w:val="center"/>
         <w:rPr>
           <w:rFonts w:ascii="Calibri" w:hAnsi="Calibri" w:cs="Calibri"/>
         </w:rPr>
       </w:pPr>
+      <w:r>
+        <w:rPr>
+          <w:rFonts w:ascii="Calibri" w:hAnsi="Calibri" w:cs="Calibri"/>
+        </w:rPr>
+        <w:t xml:space="preserve">Figure 1 </w:t>
+      </w:r>
+      <w:r>
+        <w:rPr>
+          <w:rFonts w:ascii="Calibri" w:hAnsi="Calibri" w:cs="Calibri"/>
+        </w:rPr>
+        <w:t>– Position and Velocity of Single Vessel No Drag</w:t>
+      </w:r>
+    </w:p>
+    <w:p>
+      <w:pPr>
+        <w:rPr>
+          <w:rFonts w:ascii="Calibri" w:hAnsi="Calibri" w:cs="Calibri"/>
+        </w:rPr>
+      </w:pPr>
+      <w:r>
+        <w:rPr>
+          <w:rFonts w:ascii="Calibri" w:hAnsi="Calibri" w:cs="Calibri"/>
+          <w:noProof/>
+        </w:rPr>
+        <w:drawing>
+          <wp:inline distT="0" distB="0" distL="0" distR="0" wp14:anchorId="0B726C6B" wp14:editId="2C0A73B4">
+            <wp:extent cx="6423573" cy="3499338"/>
+            <wp:effectExtent l="0" t="0" r="0" b="0"/>
+            <wp:docPr id="534246281" name="Picture 6"/>
+            <wp:cNvGraphicFramePr>
+              <a:graphicFrameLocks xmlns:a="http://schemas.openxmlformats.org/drawingml/2006/main" noChangeAspect="1"/>
+            </wp:cNvGraphicFramePr>
+            <a:graphic xmlns:a="http://schemas.openxmlformats.org/drawingml/2006/main">
+              <a:graphicData uri="http://schemas.openxmlformats.org/drawingml/2006/picture">
+                <pic:pic xmlns:pic="http://schemas.openxmlformats.org/drawingml/2006/picture">
+                  <pic:nvPicPr>
+                    <pic:cNvPr id="0" name="Picture 6"/>
+                    <pic:cNvPicPr>
+                      <a:picLocks noChangeAspect="1" noChangeArrowheads="1"/>
+                    </pic:cNvPicPr>
+                  </pic:nvPicPr>
+                  <pic:blipFill>
+                    <a:blip r:embed="rId5">
+                      <a:extLst>
+                        <a:ext uri="{28A0092B-C50C-407E-A947-70E740481C1C}">
+                          <a14:useLocalDpi xmlns:a14="http://schemas.microsoft.com/office/drawing/2010/main" val="0"/>
+                        </a:ext>
+                      </a:extLst>
+                    </a:blip>
+                    <a:srcRect/>
+                    <a:stretch>
+                      <a:fillRect/>
+                    </a:stretch>
+                  </pic:blipFill>
+                  <pic:spPr bwMode="auto">
+                    <a:xfrm>
+                      <a:off x="0" y="0"/>
+                      <a:ext cx="6439727" cy="3508138"/>
+                    </a:xfrm>
+                    <a:prstGeom prst="rect">
+                      <a:avLst/>
+                    </a:prstGeom>
+                    <a:noFill/>
+                    <a:ln>
+                      <a:noFill/>
+                    </a:ln>
+                  </pic:spPr>
+                </pic:pic>
+              </a:graphicData>
+            </a:graphic>
+          </wp:inline>
+        </w:drawing>
+      </w:r>
+    </w:p>
+    <w:p>
+      <w:pPr>
+        <w:jc w:val="center"/>
+        <w:rPr>
+          <w:rFonts w:ascii="Calibri" w:hAnsi="Calibri" w:cs="Calibri"/>
+        </w:rPr>
+      </w:pPr>
+      <w:r>
+        <w:rPr>
+          <w:rFonts w:ascii="Calibri" w:hAnsi="Calibri" w:cs="Calibri"/>
+        </w:rPr>
+        <w:t>Figure 2 – Position and Velocity of Single Vessel Low Drag</w:t>
+      </w:r>
+    </w:p>
+    <w:p>
+      <w:pPr>
+        <w:jc w:val="center"/>
+        <w:rPr>
+          <w:rFonts w:ascii="Calibri" w:hAnsi="Calibri" w:cs="Calibri"/>
+        </w:rPr>
+      </w:pPr>
+      <w:r>
+        <w:rPr>
+          <w:rFonts w:ascii="Calibri" w:hAnsi="Calibri" w:cs="Calibri"/>
+          <w:noProof/>
+        </w:rPr>
+        <w:lastRenderedPageBreak/>
+        <w:drawing>
+          <wp:inline distT="0" distB="0" distL="0" distR="0" wp14:anchorId="58E027AD" wp14:editId="2E2389CB">
+            <wp:extent cx="5904053" cy="3675185"/>
+            <wp:effectExtent l="0" t="0" r="0" b="0"/>
+            <wp:docPr id="1938802079" name="Picture 9"/>
+            <wp:cNvGraphicFramePr>
+              <a:graphicFrameLocks xmlns:a="http://schemas.openxmlformats.org/drawingml/2006/main" noChangeAspect="1"/>
+            </wp:cNvGraphicFramePr>
+            <a:graphic xmlns:a="http://schemas.openxmlformats.org/drawingml/2006/main">
+              <a:graphicData uri="http://schemas.openxmlformats.org/drawingml/2006/picture">
+                <pic:pic xmlns:pic="http://schemas.openxmlformats.org/drawingml/2006/picture">
+                  <pic:nvPicPr>
+                    <pic:cNvPr id="0" name="Picture 9"/>
+                    <pic:cNvPicPr>
+                      <a:picLocks noChangeAspect="1" noChangeArrowheads="1"/>
+                    </pic:cNvPicPr>
+                  </pic:nvPicPr>
+                  <pic:blipFill rotWithShape="1">
+                    <a:blip r:embed="rId6">
+                      <a:extLst>
+                        <a:ext uri="{28A0092B-C50C-407E-A947-70E740481C1C}">
+                          <a14:useLocalDpi xmlns:a14="http://schemas.microsoft.com/office/drawing/2010/main" val="0"/>
+                        </a:ext>
+                      </a:extLst>
+                    </a:blip>
+                    <a:srcRect l="5293" r="7192"/>
+                    <a:stretch/>
+                  </pic:blipFill>
+                  <pic:spPr bwMode="auto">
+                    <a:xfrm>
+                      <a:off x="0" y="0"/>
+                      <a:ext cx="5918587" cy="3684232"/>
+                    </a:xfrm>
+                    <a:prstGeom prst="rect">
+                      <a:avLst/>
+                    </a:prstGeom>
+                    <a:noFill/>
+                    <a:ln>
+                      <a:noFill/>
+                    </a:ln>
+                    <a:extLst>
+                      <a:ext uri="{53640926-AAD7-44D8-BBD7-CCE9431645EC}">
+                        <a14:shadowObscured xmlns:a14="http://schemas.microsoft.com/office/drawing/2010/main"/>
+                      </a:ext>
+                    </a:extLst>
+                  </pic:spPr>
+                </pic:pic>
+              </a:graphicData>
+            </a:graphic>
+          </wp:inline>
+        </w:drawing>
+      </w:r>
+    </w:p>
+    <w:p>
+      <w:pPr>
+        <w:jc w:val="center"/>
+        <w:rPr>
+          <w:rFonts w:ascii="Calibri" w:hAnsi="Calibri" w:cs="Calibri"/>
+        </w:rPr>
+      </w:pPr>
+      <w:r>
+        <w:rPr>
+          <w:rFonts w:ascii="Calibri" w:hAnsi="Calibri" w:cs="Calibri"/>
+        </w:rPr>
+        <w:t>Figure 3 – Velocity Position and Height of Sinking Vessel</w:t>
+      </w:r>
+    </w:p>
+    <w:p>
+      <w:pPr>
+        <w:jc w:val="center"/>
+        <w:rPr>
+          <w:rFonts w:ascii="Calibri" w:hAnsi="Calibri" w:cs="Calibri"/>
+        </w:rPr>
+      </w:pPr>
+      <w:r>
+        <w:rPr>
+          <w:rFonts w:ascii="Calibri" w:hAnsi="Calibri" w:cs="Calibri"/>
+          <w:noProof/>
+        </w:rPr>
+        <w:drawing>
+          <wp:inline distT="0" distB="0" distL="0" distR="0" wp14:anchorId="088B9499" wp14:editId="2E754635">
+            <wp:extent cx="6085452" cy="3745523"/>
+            <wp:effectExtent l="0" t="0" r="0" b="0"/>
+            <wp:docPr id="1588758073" name="Picture 10"/>
+            <wp:cNvGraphicFramePr>
+              <a:graphicFrameLocks xmlns:a="http://schemas.openxmlformats.org/drawingml/2006/main" noChangeAspect="1"/>
+            </wp:cNvGraphicFramePr>
+            <a:graphic xmlns:a="http://schemas.openxmlformats.org/drawingml/2006/main">
+              <a:graphicData uri="http://schemas.openxmlformats.org/drawingml/2006/picture">
+                <pic:pic xmlns:pic="http://schemas.openxmlformats.org/drawingml/2006/picture">
+                  <pic:nvPicPr>
+                    <pic:cNvPr id="0" name="Picture 10"/>
+                    <pic:cNvPicPr>
+                      <a:picLocks noChangeAspect="1" noChangeArrowheads="1"/>
+                    </pic:cNvPicPr>
+                  </pic:nvPicPr>
+                  <pic:blipFill rotWithShape="1">
+                    <a:blip r:embed="rId7">
+                      <a:extLst>
+                        <a:ext uri="{28A0092B-C50C-407E-A947-70E740481C1C}">
+                          <a14:useLocalDpi xmlns:a14="http://schemas.microsoft.com/office/drawing/2010/main" val="0"/>
+                        </a:ext>
+                      </a:extLst>
+                    </a:blip>
+                    <a:srcRect l="4438" r="7051"/>
+                    <a:stretch/>
+                  </pic:blipFill>
+                  <pic:spPr bwMode="auto">
+                    <a:xfrm>
+                      <a:off x="0" y="0"/>
+                      <a:ext cx="6104226" cy="3757078"/>
+                    </a:xfrm>
+                    <a:prstGeom prst="rect">
+                      <a:avLst/>
+                    </a:prstGeom>
+                    <a:noFill/>
+                    <a:ln>
+                      <a:noFill/>
+                    </a:ln>
+                    <a:extLst>
+                      <a:ext uri="{53640926-AAD7-44D8-BBD7-CCE9431645EC}">
+                        <a14:shadowObscured xmlns:a14="http://schemas.microsoft.com/office/drawing/2010/main"/>
+                      </a:ext>
+                    </a:extLst>
+                  </pic:spPr>
+                </pic:pic>
+              </a:graphicData>
+            </a:graphic>
+          </wp:inline>
+        </w:drawing>
+      </w:r>
+    </w:p>
+    <w:p>
+      <w:pPr>
+        <w:jc w:val="center"/>
+        <w:rPr>
+          <w:rFonts w:ascii="Calibri" w:hAnsi="Calibri" w:cs="Calibri"/>
+        </w:rPr>
+      </w:pPr>
+      <w:r>
+        <w:rPr>
+          <w:rFonts w:ascii="Calibri" w:hAnsi="Calibri" w:cs="Calibri"/>
+        </w:rPr>
+        <w:t>Figure 4 – Velocity Position and Height of Explicit Euler Evaluation of Three Vessels</w:t>
+      </w:r>
+    </w:p>
+    <w:p>
+      <w:pPr>
+        <w:jc w:val="center"/>
+        <w:rPr>
+          <w:rFonts w:ascii="Calibri" w:hAnsi="Calibri" w:cs="Calibri"/>
+        </w:rPr>
+      </w:pPr>
+      <w:r>
+        <w:rPr>
+          <w:rFonts w:ascii="Calibri" w:hAnsi="Calibri" w:cs="Calibri"/>
+        </w:rPr>
+        <w:lastRenderedPageBreak/>
+        <w:drawing>
+          <wp:inline distT="0" distB="0" distL="0" distR="0" wp14:anchorId="46B1A26F" wp14:editId="046AD0B8">
+            <wp:extent cx="6089305" cy="3317240"/>
+            <wp:effectExtent l="0" t="0" r="6985" b="0"/>
+            <wp:docPr id="915738058" name="Picture 1" descr="A group of graphs showing different types of waves&#10;&#10;Description automatically generated with medium confidence"/>
+            <wp:cNvGraphicFramePr>
+              <a:graphicFrameLocks xmlns:a="http://schemas.openxmlformats.org/drawingml/2006/main" noChangeAspect="1"/>
+            </wp:cNvGraphicFramePr>
+            <a:graphic xmlns:a="http://schemas.openxmlformats.org/drawingml/2006/main">
+              <a:graphicData uri="http://schemas.openxmlformats.org/drawingml/2006/picture">
+                <pic:pic xmlns:pic="http://schemas.openxmlformats.org/drawingml/2006/picture">
+                  <pic:nvPicPr>
+                    <pic:cNvPr id="915738058" name="Picture 1" descr="A group of graphs showing different types of waves&#10;&#10;Description automatically generated with medium confidence"/>
+                    <pic:cNvPicPr/>
+                  </pic:nvPicPr>
+                  <pic:blipFill>
+                    <a:blip r:embed="rId8"/>
+                    <a:stretch>
+                      <a:fillRect/>
+                    </a:stretch>
+                  </pic:blipFill>
+                  <pic:spPr>
+                    <a:xfrm>
+                      <a:off x="0" y="0"/>
+                      <a:ext cx="6115369" cy="3331439"/>
+                    </a:xfrm>
+                    <a:prstGeom prst="rect">
+                      <a:avLst/>
+                    </a:prstGeom>
+                  </pic:spPr>
+                </pic:pic>
+              </a:graphicData>
+            </a:graphic>
+          </wp:inline>
+        </w:drawing>
+      </w:r>
+    </w:p>
+    <w:p>
+      <w:pPr>
+        <w:jc w:val="center"/>
+        <w:rPr>
+          <w:rFonts w:ascii="Calibri" w:hAnsi="Calibri" w:cs="Calibri"/>
+        </w:rPr>
+      </w:pPr>
+      <w:r>
+        <w:rPr>
+          <w:rFonts w:ascii="Calibri" w:hAnsi="Calibri" w:cs="Calibri"/>
+        </w:rPr>
+        <w:t xml:space="preserve">Figure 5 – Velocity Position and Height of </w:t>
+      </w:r>
+      <w:r>
+        <w:rPr>
+          <w:rFonts w:ascii="Calibri" w:hAnsi="Calibri" w:cs="Calibri"/>
+        </w:rPr>
+        <w:t>4</w:t>
+      </w:r>
+      <w:r>
+        <w:rPr>
+          <w:rFonts w:ascii="Calibri" w:hAnsi="Calibri" w:cs="Calibri"/>
+          <w:vertAlign w:val="superscript"/>
+        </w:rPr>
+        <w:t>th</w:t>
+      </w:r>
+      <w:r>
+        <w:rPr>
+          <w:rFonts w:ascii="Calibri" w:hAnsi="Calibri" w:cs="Calibri"/>
+        </w:rPr>
+        <w:t xml:space="preserve"> Order Runge-</w:t>
+      </w:r>
+      <w:proofErr w:type="spellStart"/>
+      <w:r>
+        <w:rPr>
+          <w:rFonts w:ascii="Calibri" w:hAnsi="Calibri" w:cs="Calibri"/>
+        </w:rPr>
+        <w:t>Kutta</w:t>
+      </w:r>
+      <w:proofErr w:type="spellEnd"/>
+      <w:r>
+        <w:rPr>
+          <w:rFonts w:ascii="Calibri" w:hAnsi="Calibri" w:cs="Calibri"/>
+        </w:rPr>
+        <w:t xml:space="preserve"> Evaluation of Three Vessels</w:t>
+      </w:r>
     </w:p>
     <w:tbl>
       <w:tblPr>
         <w:tblStyle w:val="TableGrid"/>
-        <w:tblpPr w:leftFromText="180" w:rightFromText="180" w:vertAnchor="page" w:horzAnchor="margin" w:tblpXSpec="center" w:tblpY="5198"/>
-        <w:tblW w:w="10985" w:type="dxa"/>
+        <w:tblpPr w:leftFromText="180" w:rightFromText="180" w:vertAnchor="page" w:horzAnchor="margin" w:tblpXSpec="center" w:tblpY="7190"/>
+        <w:tblW w:w="11785" w:type="dxa"/>
         <w:tblLook w:val="04A0" w:firstRow="1" w:lastRow="0" w:firstColumn="1" w:lastColumn="0" w:noHBand="0" w:noVBand="1"/>
       </w:tblPr>
       <w:tblGrid>
-        <w:gridCol w:w="2551"/>
-        <w:gridCol w:w="1189"/>
-        <w:gridCol w:w="956"/>
+        <w:gridCol w:w="2605"/>
+        <w:gridCol w:w="619"/>
+        <w:gridCol w:w="850"/>
         <w:gridCol w:w="764"/>
-        <w:gridCol w:w="696"/>
+        <w:gridCol w:w="671"/>
         <w:gridCol w:w="885"/>
-        <w:gridCol w:w="658"/>
-        <w:gridCol w:w="658"/>
-        <w:gridCol w:w="659"/>
-        <w:gridCol w:w="656"/>
-        <w:gridCol w:w="656"/>
-        <w:gridCol w:w="657"/>
+        <w:gridCol w:w="595"/>
+        <w:gridCol w:w="595"/>
+        <w:gridCol w:w="596"/>
+        <w:gridCol w:w="1129"/>
+        <w:gridCol w:w="1007"/>
+        <w:gridCol w:w="1469"/>
       </w:tblGrid>
       <w:tr>
         <w:tc>
           <w:tcPr>
-            <w:tcW w:w="2551" w:type="dxa"/>
+            <w:tcW w:w="2605" w:type="dxa"/>
             <w:vMerge w:val="restart"/>
           </w:tcPr>
           <w:p>
@@ -72,7 +482,7 @@
         </w:tc>
         <w:tc>
           <w:tcPr>
-            <w:tcW w:w="2145" w:type="dxa"/>
+            <w:tcW w:w="1469" w:type="dxa"/>
             <w:gridSpan w:val="2"/>
           </w:tcPr>
           <w:p>
@@ -91,7 +501,7 @@
         </w:tc>
         <w:tc>
           <w:tcPr>
-            <w:tcW w:w="4320" w:type="dxa"/>
+            <w:tcW w:w="4106" w:type="dxa"/>
             <w:gridSpan w:val="6"/>
           </w:tcPr>
           <w:p>
@@ -110,7 +520,7 @@
         </w:tc>
         <w:tc>
           <w:tcPr>
-            <w:tcW w:w="1969" w:type="dxa"/>
+            <w:tcW w:w="3605" w:type="dxa"/>
             <w:gridSpan w:val="3"/>
           </w:tcPr>
           <w:p>
@@ -131,7 +541,7 @@
       <w:tr>
         <w:tc>
           <w:tcPr>
-            <w:tcW w:w="2551" w:type="dxa"/>
+            <w:tcW w:w="2605" w:type="dxa"/>
             <w:vMerge/>
           </w:tcPr>
           <w:p>
@@ -144,7 +554,7 @@
         </w:tc>
         <w:tc>
           <w:tcPr>
-            <w:tcW w:w="1189" w:type="dxa"/>
+            <w:tcW w:w="619" w:type="dxa"/>
           </w:tcPr>
           <w:p>
             <w:pPr>
@@ -166,7 +576,7 @@
         </w:tc>
         <w:tc>
           <w:tcPr>
-            <w:tcW w:w="956" w:type="dxa"/>
+            <w:tcW w:w="850" w:type="dxa"/>
           </w:tcPr>
           <w:p>
             <w:pPr>
@@ -230,7 +640,7 @@
         </w:tc>
         <w:tc>
           <w:tcPr>
-            <w:tcW w:w="696" w:type="dxa"/>
+            <w:tcW w:w="671" w:type="dxa"/>
           </w:tcPr>
           <w:p>
             <w:pPr>
@@ -274,7 +684,7 @@
         </w:tc>
         <w:tc>
           <w:tcPr>
-            <w:tcW w:w="658" w:type="dxa"/>
+            <w:tcW w:w="595" w:type="dxa"/>
           </w:tcPr>
           <w:p>
             <w:pPr>
@@ -316,7 +726,7 @@
         </w:tc>
         <w:tc>
           <w:tcPr>
-            <w:tcW w:w="658" w:type="dxa"/>
+            <w:tcW w:w="595" w:type="dxa"/>
           </w:tcPr>
           <w:p>
             <w:pPr>
@@ -371,7 +781,7 @@
         </w:tc>
         <w:tc>
           <w:tcPr>
-            <w:tcW w:w="659" w:type="dxa"/>
+            <w:tcW w:w="596" w:type="dxa"/>
           </w:tcPr>
           <w:p>
             <w:pPr>
@@ -413,7 +823,7 @@
         </w:tc>
         <w:tc>
           <w:tcPr>
-            <w:tcW w:w="656" w:type="dxa"/>
+            <w:tcW w:w="1129" w:type="dxa"/>
           </w:tcPr>
           <w:p>
             <w:pPr>
@@ -455,7 +865,7 @@
         </w:tc>
         <w:tc>
           <w:tcPr>
-            <w:tcW w:w="656" w:type="dxa"/>
+            <w:tcW w:w="1007" w:type="dxa"/>
           </w:tcPr>
           <w:p>
             <w:pPr>
@@ -510,7 +920,7 @@
         </w:tc>
         <w:tc>
           <w:tcPr>
-            <w:tcW w:w="657" w:type="dxa"/>
+            <w:tcW w:w="1469" w:type="dxa"/>
           </w:tcPr>
           <w:p>
             <w:pPr>
@@ -554,7 +964,7 @@
       <w:tr>
         <w:tc>
           <w:tcPr>
-            <w:tcW w:w="2551" w:type="dxa"/>
+            <w:tcW w:w="2605" w:type="dxa"/>
           </w:tcPr>
           <w:p>
             <w:pPr>
@@ -573,7 +983,7 @@
         </w:tc>
         <w:tc>
           <w:tcPr>
-            <w:tcW w:w="1189" w:type="dxa"/>
+            <w:tcW w:w="619" w:type="dxa"/>
           </w:tcPr>
           <w:p>
             <w:pPr>
@@ -592,7 +1002,7 @@
         </w:tc>
         <w:tc>
           <w:tcPr>
-            <w:tcW w:w="956" w:type="dxa"/>
+            <w:tcW w:w="850" w:type="dxa"/>
           </w:tcPr>
           <w:p>
             <w:pPr>
@@ -630,7 +1040,7 @@
         </w:tc>
         <w:tc>
           <w:tcPr>
-            <w:tcW w:w="696" w:type="dxa"/>
+            <w:tcW w:w="671" w:type="dxa"/>
           </w:tcPr>
           <w:p>
             <w:pPr>
@@ -668,7 +1078,7 @@
         </w:tc>
         <w:tc>
           <w:tcPr>
-            <w:tcW w:w="658" w:type="dxa"/>
+            <w:tcW w:w="595" w:type="dxa"/>
           </w:tcPr>
           <w:p>
             <w:pPr>
@@ -687,7 +1097,7 @@
         </w:tc>
         <w:tc>
           <w:tcPr>
-            <w:tcW w:w="658" w:type="dxa"/>
+            <w:tcW w:w="595" w:type="dxa"/>
           </w:tcPr>
           <w:p>
             <w:pPr>
@@ -706,7 +1116,7 @@
         </w:tc>
         <w:tc>
           <w:tcPr>
-            <w:tcW w:w="659" w:type="dxa"/>
+            <w:tcW w:w="596" w:type="dxa"/>
           </w:tcPr>
           <w:p>
             <w:pPr>
@@ -725,48 +1135,66 @@
         </w:tc>
         <w:tc>
           <w:tcPr>
-            <w:tcW w:w="656" w:type="dxa"/>
-          </w:tcPr>
-          <w:p>
-            <w:pPr>
-              <w:jc w:val="center"/>
-              <w:rPr>
-                <w:rFonts w:ascii="Calibri" w:hAnsi="Calibri" w:cs="Calibri"/>
-              </w:rPr>
-            </w:pPr>
-          </w:p>
-        </w:tc>
-        <w:tc>
-          <w:tcPr>
-            <w:tcW w:w="656" w:type="dxa"/>
-          </w:tcPr>
-          <w:p>
-            <w:pPr>
-              <w:jc w:val="center"/>
-              <w:rPr>
-                <w:rFonts w:ascii="Calibri" w:hAnsi="Calibri" w:cs="Calibri"/>
-              </w:rPr>
-            </w:pPr>
-          </w:p>
-        </w:tc>
-        <w:tc>
-          <w:tcPr>
-            <w:tcW w:w="657" w:type="dxa"/>
-          </w:tcPr>
-          <w:p>
-            <w:pPr>
-              <w:jc w:val="center"/>
-              <w:rPr>
-                <w:rFonts w:ascii="Calibri" w:hAnsi="Calibri" w:cs="Calibri"/>
-              </w:rPr>
-            </w:pPr>
+            <w:tcW w:w="1129" w:type="dxa"/>
+          </w:tcPr>
+          <w:p>
+            <w:pPr>
+              <w:jc w:val="center"/>
+              <w:rPr>
+                <w:rFonts w:ascii="Calibri" w:hAnsi="Calibri" w:cs="Calibri"/>
+              </w:rPr>
+            </w:pPr>
+            <w:r>
+              <w:rPr>
+                <w:rFonts w:ascii="Calibri" w:hAnsi="Calibri" w:cs="Calibri"/>
+              </w:rPr>
+              <w:t>-0.0995</w:t>
+            </w:r>
+          </w:p>
+        </w:tc>
+        <w:tc>
+          <w:tcPr>
+            <w:tcW w:w="1007" w:type="dxa"/>
+          </w:tcPr>
+          <w:p>
+            <w:pPr>
+              <w:jc w:val="center"/>
+              <w:rPr>
+                <w:rFonts w:ascii="Calibri" w:hAnsi="Calibri" w:cs="Calibri"/>
+              </w:rPr>
+            </w:pPr>
+            <w:r>
+              <w:rPr>
+                <w:rFonts w:ascii="Calibri" w:hAnsi="Calibri" w:cs="Calibri"/>
+              </w:rPr>
+              <w:t>-0.2976</w:t>
+            </w:r>
+          </w:p>
+        </w:tc>
+        <w:tc>
+          <w:tcPr>
+            <w:tcW w:w="1469" w:type="dxa"/>
+          </w:tcPr>
+          <w:p>
+            <w:pPr>
+              <w:jc w:val="center"/>
+              <w:rPr>
+                <w:rFonts w:ascii="Calibri" w:hAnsi="Calibri" w:cs="Calibri"/>
+              </w:rPr>
+            </w:pPr>
+            <w:r>
+              <w:rPr>
+                <w:rFonts w:ascii="Calibri" w:hAnsi="Calibri" w:cs="Calibri"/>
+              </w:rPr>
+              <w:t>0</w:t>
+            </w:r>
           </w:p>
         </w:tc>
       </w:tr>
       <w:tr>
         <w:tc>
           <w:tcPr>
-            <w:tcW w:w="2551" w:type="dxa"/>
+            <w:tcW w:w="2605" w:type="dxa"/>
           </w:tcPr>
           <w:p>
             <w:pPr>
@@ -785,7 +1213,7 @@
         </w:tc>
         <w:tc>
           <w:tcPr>
-            <w:tcW w:w="1189" w:type="dxa"/>
+            <w:tcW w:w="619" w:type="dxa"/>
           </w:tcPr>
           <w:p>
             <w:pPr>
@@ -804,7 +1232,7 @@
         </w:tc>
         <w:tc>
           <w:tcPr>
-            <w:tcW w:w="956" w:type="dxa"/>
+            <w:tcW w:w="850" w:type="dxa"/>
           </w:tcPr>
           <w:p>
             <w:pPr>
@@ -842,7 +1270,7 @@
         </w:tc>
         <w:tc>
           <w:tcPr>
-            <w:tcW w:w="696" w:type="dxa"/>
+            <w:tcW w:w="671" w:type="dxa"/>
           </w:tcPr>
           <w:p>
             <w:pPr>
@@ -880,7 +1308,7 @@
         </w:tc>
         <w:tc>
           <w:tcPr>
-            <w:tcW w:w="658" w:type="dxa"/>
+            <w:tcW w:w="595" w:type="dxa"/>
           </w:tcPr>
           <w:p>
             <w:pPr>
@@ -899,7 +1327,7 @@
         </w:tc>
         <w:tc>
           <w:tcPr>
-            <w:tcW w:w="658" w:type="dxa"/>
+            <w:tcW w:w="595" w:type="dxa"/>
           </w:tcPr>
           <w:p>
             <w:pPr>
@@ -918,7 +1346,7 @@
         </w:tc>
         <w:tc>
           <w:tcPr>
-            <w:tcW w:w="659" w:type="dxa"/>
+            <w:tcW w:w="596" w:type="dxa"/>
           </w:tcPr>
           <w:p>
             <w:pPr>
@@ -937,48 +1365,66 @@
         </w:tc>
         <w:tc>
           <w:tcPr>
-            <w:tcW w:w="656" w:type="dxa"/>
-          </w:tcPr>
-          <w:p>
-            <w:pPr>
-              <w:jc w:val="center"/>
-              <w:rPr>
-                <w:rFonts w:ascii="Calibri" w:hAnsi="Calibri" w:cs="Calibri"/>
-              </w:rPr>
-            </w:pPr>
-          </w:p>
-        </w:tc>
-        <w:tc>
-          <w:tcPr>
-            <w:tcW w:w="656" w:type="dxa"/>
-          </w:tcPr>
-          <w:p>
-            <w:pPr>
-              <w:jc w:val="center"/>
-              <w:rPr>
-                <w:rFonts w:ascii="Calibri" w:hAnsi="Calibri" w:cs="Calibri"/>
-              </w:rPr>
-            </w:pPr>
-          </w:p>
-        </w:tc>
-        <w:tc>
-          <w:tcPr>
-            <w:tcW w:w="657" w:type="dxa"/>
-          </w:tcPr>
-          <w:p>
-            <w:pPr>
-              <w:jc w:val="center"/>
-              <w:rPr>
-                <w:rFonts w:ascii="Calibri" w:hAnsi="Calibri" w:cs="Calibri"/>
-              </w:rPr>
-            </w:pPr>
+            <w:tcW w:w="1129" w:type="dxa"/>
+          </w:tcPr>
+          <w:p>
+            <w:pPr>
+              <w:jc w:val="center"/>
+              <w:rPr>
+                <w:rFonts w:ascii="Calibri" w:hAnsi="Calibri" w:cs="Calibri"/>
+              </w:rPr>
+            </w:pPr>
+            <w:r>
+              <w:rPr>
+                <w:rFonts w:ascii="Calibri" w:hAnsi="Calibri" w:cs="Calibri"/>
+              </w:rPr>
+              <w:t>0.01292</w:t>
+            </w:r>
+          </w:p>
+        </w:tc>
+        <w:tc>
+          <w:tcPr>
+            <w:tcW w:w="1007" w:type="dxa"/>
+          </w:tcPr>
+          <w:p>
+            <w:pPr>
+              <w:jc w:val="center"/>
+              <w:rPr>
+                <w:rFonts w:ascii="Calibri" w:hAnsi="Calibri" w:cs="Calibri"/>
+              </w:rPr>
+            </w:pPr>
+            <w:r>
+              <w:rPr>
+                <w:rFonts w:ascii="Calibri" w:hAnsi="Calibri" w:cs="Calibri"/>
+              </w:rPr>
+              <w:t>0.04506</w:t>
+            </w:r>
+          </w:p>
+        </w:tc>
+        <w:tc>
+          <w:tcPr>
+            <w:tcW w:w="1469" w:type="dxa"/>
+          </w:tcPr>
+          <w:p>
+            <w:pPr>
+              <w:jc w:val="center"/>
+              <w:rPr>
+                <w:rFonts w:ascii="Calibri" w:hAnsi="Calibri" w:cs="Calibri"/>
+              </w:rPr>
+            </w:pPr>
+            <w:r>
+              <w:rPr>
+                <w:rFonts w:ascii="Calibri" w:hAnsi="Calibri" w:cs="Calibri"/>
+              </w:rPr>
+              <w:t>0</w:t>
+            </w:r>
           </w:p>
         </w:tc>
       </w:tr>
       <w:tr>
         <w:tc>
           <w:tcPr>
-            <w:tcW w:w="2551" w:type="dxa"/>
+            <w:tcW w:w="2605" w:type="dxa"/>
           </w:tcPr>
           <w:p>
             <w:pPr>
@@ -997,7 +1443,7 @@
         </w:tc>
         <w:tc>
           <w:tcPr>
-            <w:tcW w:w="1189" w:type="dxa"/>
+            <w:tcW w:w="619" w:type="dxa"/>
           </w:tcPr>
           <w:p>
             <w:pPr>
@@ -1016,7 +1462,7 @@
         </w:tc>
         <w:tc>
           <w:tcPr>
-            <w:tcW w:w="956" w:type="dxa"/>
+            <w:tcW w:w="850" w:type="dxa"/>
           </w:tcPr>
           <w:p>
             <w:pPr>
@@ -1054,7 +1500,7 @@
         </w:tc>
         <w:tc>
           <w:tcPr>
-            <w:tcW w:w="696" w:type="dxa"/>
+            <w:tcW w:w="671" w:type="dxa"/>
           </w:tcPr>
           <w:p>
             <w:pPr>
@@ -1092,7 +1538,7 @@
         </w:tc>
         <w:tc>
           <w:tcPr>
-            <w:tcW w:w="658" w:type="dxa"/>
+            <w:tcW w:w="595" w:type="dxa"/>
           </w:tcPr>
           <w:p>
             <w:pPr>
@@ -1111,7 +1557,7 @@
         </w:tc>
         <w:tc>
           <w:tcPr>
-            <w:tcW w:w="658" w:type="dxa"/>
+            <w:tcW w:w="595" w:type="dxa"/>
           </w:tcPr>
           <w:p>
             <w:pPr>
@@ -1130,7 +1576,7 @@
         </w:tc>
         <w:tc>
           <w:tcPr>
-            <w:tcW w:w="659" w:type="dxa"/>
+            <w:tcW w:w="596" w:type="dxa"/>
           </w:tcPr>
           <w:p>
             <w:pPr>
@@ -1149,48 +1595,66 @@
         </w:tc>
         <w:tc>
           <w:tcPr>
-            <w:tcW w:w="656" w:type="dxa"/>
-          </w:tcPr>
-          <w:p>
-            <w:pPr>
-              <w:jc w:val="center"/>
-              <w:rPr>
-                <w:rFonts w:ascii="Calibri" w:hAnsi="Calibri" w:cs="Calibri"/>
-              </w:rPr>
-            </w:pPr>
-          </w:p>
-        </w:tc>
-        <w:tc>
-          <w:tcPr>
-            <w:tcW w:w="656" w:type="dxa"/>
-          </w:tcPr>
-          <w:p>
-            <w:pPr>
-              <w:jc w:val="center"/>
-              <w:rPr>
-                <w:rFonts w:ascii="Calibri" w:hAnsi="Calibri" w:cs="Calibri"/>
-              </w:rPr>
-            </w:pPr>
-          </w:p>
-        </w:tc>
-        <w:tc>
-          <w:tcPr>
-            <w:tcW w:w="657" w:type="dxa"/>
-          </w:tcPr>
-          <w:p>
-            <w:pPr>
-              <w:jc w:val="center"/>
-              <w:rPr>
-                <w:rFonts w:ascii="Calibri" w:hAnsi="Calibri" w:cs="Calibri"/>
-              </w:rPr>
-            </w:pPr>
+            <w:tcW w:w="1129" w:type="dxa"/>
+          </w:tcPr>
+          <w:p>
+            <w:pPr>
+              <w:jc w:val="center"/>
+              <w:rPr>
+                <w:rFonts w:ascii="Calibri" w:hAnsi="Calibri" w:cs="Calibri"/>
+              </w:rPr>
+            </w:pPr>
+            <w:r>
+              <w:rPr>
+                <w:rFonts w:ascii="Calibri" w:hAnsi="Calibri" w:cs="Calibri"/>
+              </w:rPr>
+              <w:t>16.4294</w:t>
+            </w:r>
+          </w:p>
+        </w:tc>
+        <w:tc>
+          <w:tcPr>
+            <w:tcW w:w="1007" w:type="dxa"/>
+          </w:tcPr>
+          <w:p>
+            <w:pPr>
+              <w:jc w:val="center"/>
+              <w:rPr>
+                <w:rFonts w:ascii="Calibri" w:hAnsi="Calibri" w:cs="Calibri"/>
+              </w:rPr>
+            </w:pPr>
+            <w:r>
+              <w:rPr>
+                <w:rFonts w:ascii="Calibri" w:hAnsi="Calibri" w:cs="Calibri"/>
+              </w:rPr>
+              <w:t>16.8492</w:t>
+            </w:r>
+          </w:p>
+        </w:tc>
+        <w:tc>
+          <w:tcPr>
+            <w:tcW w:w="1469" w:type="dxa"/>
+          </w:tcPr>
+          <w:p>
+            <w:pPr>
+              <w:jc w:val="center"/>
+              <w:rPr>
+                <w:rFonts w:ascii="Calibri" w:hAnsi="Calibri" w:cs="Calibri"/>
+              </w:rPr>
+            </w:pPr>
+            <w:r>
+              <w:rPr>
+                <w:rFonts w:ascii="Calibri" w:hAnsi="Calibri" w:cs="Calibri"/>
+              </w:rPr>
+              <w:t>15.8329</w:t>
+            </w:r>
           </w:p>
         </w:tc>
       </w:tr>
       <w:tr>
         <w:tc>
           <w:tcPr>
-            <w:tcW w:w="2551" w:type="dxa"/>
+            <w:tcW w:w="2605" w:type="dxa"/>
             <w:vMerge w:val="restart"/>
           </w:tcPr>
           <w:p>
@@ -1210,7 +1674,7 @@
         </w:tc>
         <w:tc>
           <w:tcPr>
-            <w:tcW w:w="1189" w:type="dxa"/>
+            <w:tcW w:w="619" w:type="dxa"/>
             <w:vMerge w:val="restart"/>
           </w:tcPr>
           <w:p>
@@ -1230,7 +1694,7 @@
         </w:tc>
         <w:tc>
           <w:tcPr>
-            <w:tcW w:w="956" w:type="dxa"/>
+            <w:tcW w:w="850" w:type="dxa"/>
             <w:vMerge w:val="restart"/>
           </w:tcPr>
           <w:p>
@@ -1269,7 +1733,7 @@
         </w:tc>
         <w:tc>
           <w:tcPr>
-            <w:tcW w:w="696" w:type="dxa"/>
+            <w:tcW w:w="671" w:type="dxa"/>
           </w:tcPr>
           <w:p>
             <w:pPr>
@@ -1307,7 +1771,7 @@
         </w:tc>
         <w:tc>
           <w:tcPr>
-            <w:tcW w:w="658" w:type="dxa"/>
+            <w:tcW w:w="595" w:type="dxa"/>
           </w:tcPr>
           <w:p>
             <w:pPr>
@@ -1326,7 +1790,7 @@
         </w:tc>
         <w:tc>
           <w:tcPr>
-            <w:tcW w:w="658" w:type="dxa"/>
+            <w:tcW w:w="595" w:type="dxa"/>
           </w:tcPr>
           <w:p>
             <w:pPr>
@@ -1345,7 +1809,7 @@
         </w:tc>
         <w:tc>
           <w:tcPr>
-            <w:tcW w:w="659" w:type="dxa"/>
+            <w:tcW w:w="596" w:type="dxa"/>
           </w:tcPr>
           <w:p>
             <w:pPr>
@@ -1364,48 +1828,66 @@
         </w:tc>
         <w:tc>
           <w:tcPr>
-            <w:tcW w:w="656" w:type="dxa"/>
-          </w:tcPr>
-          <w:p>
-            <w:pPr>
-              <w:jc w:val="center"/>
-              <w:rPr>
-                <w:rFonts w:ascii="Calibri" w:hAnsi="Calibri" w:cs="Calibri"/>
-              </w:rPr>
-            </w:pPr>
-          </w:p>
-        </w:tc>
-        <w:tc>
-          <w:tcPr>
-            <w:tcW w:w="656" w:type="dxa"/>
-          </w:tcPr>
-          <w:p>
-            <w:pPr>
-              <w:jc w:val="center"/>
-              <w:rPr>
-                <w:rFonts w:ascii="Calibri" w:hAnsi="Calibri" w:cs="Calibri"/>
-              </w:rPr>
-            </w:pPr>
-          </w:p>
-        </w:tc>
-        <w:tc>
-          <w:tcPr>
-            <w:tcW w:w="657" w:type="dxa"/>
-          </w:tcPr>
-          <w:p>
-            <w:pPr>
-              <w:jc w:val="center"/>
-              <w:rPr>
-                <w:rFonts w:ascii="Calibri" w:hAnsi="Calibri" w:cs="Calibri"/>
-              </w:rPr>
-            </w:pPr>
+            <w:tcW w:w="1129" w:type="dxa"/>
+          </w:tcPr>
+          <w:p>
+            <w:pPr>
+              <w:jc w:val="center"/>
+              <w:rPr>
+                <w:rFonts w:ascii="Calibri" w:hAnsi="Calibri" w:cs="Calibri"/>
+              </w:rPr>
+            </w:pPr>
+            <w:r>
+              <w:rPr>
+                <w:rFonts w:ascii="Calibri" w:hAnsi="Calibri" w:cs="Calibri"/>
+              </w:rPr>
+              <w:t>0.1355</w:t>
+            </w:r>
+          </w:p>
+        </w:tc>
+        <w:tc>
+          <w:tcPr>
+            <w:tcW w:w="1007" w:type="dxa"/>
+          </w:tcPr>
+          <w:p>
+            <w:pPr>
+              <w:jc w:val="center"/>
+              <w:rPr>
+                <w:rFonts w:ascii="Calibri" w:hAnsi="Calibri" w:cs="Calibri"/>
+              </w:rPr>
+            </w:pPr>
+            <w:r>
+              <w:rPr>
+                <w:rFonts w:ascii="Calibri" w:hAnsi="Calibri" w:cs="Calibri"/>
+              </w:rPr>
+              <w:t>-0.0279</w:t>
+            </w:r>
+          </w:p>
+        </w:tc>
+        <w:tc>
+          <w:tcPr>
+            <w:tcW w:w="1469" w:type="dxa"/>
+          </w:tcPr>
+          <w:p>
+            <w:pPr>
+              <w:jc w:val="center"/>
+              <w:rPr>
+                <w:rFonts w:ascii="Calibri" w:hAnsi="Calibri" w:cs="Calibri"/>
+              </w:rPr>
+            </w:pPr>
+            <w:r>
+              <w:rPr>
+                <w:rFonts w:ascii="Calibri" w:hAnsi="Calibri" w:cs="Calibri"/>
+              </w:rPr>
+              <w:t>0.06360</w:t>
+            </w:r>
           </w:p>
         </w:tc>
       </w:tr>
       <w:tr>
         <w:tc>
           <w:tcPr>
-            <w:tcW w:w="2551" w:type="dxa"/>
+            <w:tcW w:w="2605" w:type="dxa"/>
             <w:vMerge/>
           </w:tcPr>
           <w:p>
@@ -1419,7 +1901,7 @@
         </w:tc>
         <w:tc>
           <w:tcPr>
-            <w:tcW w:w="1189" w:type="dxa"/>
+            <w:tcW w:w="619" w:type="dxa"/>
             <w:vMerge/>
           </w:tcPr>
           <w:p>
@@ -1433,7 +1915,7 @@
         </w:tc>
         <w:tc>
           <w:tcPr>
-            <w:tcW w:w="956" w:type="dxa"/>
+            <w:tcW w:w="850" w:type="dxa"/>
             <w:vMerge/>
           </w:tcPr>
           <w:p>
@@ -1466,7 +1948,7 @@
         </w:tc>
         <w:tc>
           <w:tcPr>
-            <w:tcW w:w="696" w:type="dxa"/>
+            <w:tcW w:w="671" w:type="dxa"/>
           </w:tcPr>
           <w:p>
             <w:pPr>
@@ -1504,7 +1986,7 @@
         </w:tc>
         <w:tc>
           <w:tcPr>
-            <w:tcW w:w="658" w:type="dxa"/>
+            <w:tcW w:w="595" w:type="dxa"/>
           </w:tcPr>
           <w:p>
             <w:pPr>
@@ -1523,7 +2005,7 @@
         </w:tc>
         <w:tc>
           <w:tcPr>
-            <w:tcW w:w="658" w:type="dxa"/>
+            <w:tcW w:w="595" w:type="dxa"/>
           </w:tcPr>
           <w:p>
             <w:pPr>
@@ -1542,7 +2024,7 @@
         </w:tc>
         <w:tc>
           <w:tcPr>
-            <w:tcW w:w="659" w:type="dxa"/>
+            <w:tcW w:w="596" w:type="dxa"/>
           </w:tcPr>
           <w:p>
             <w:pPr>
@@ -1561,48 +2043,66 @@
         </w:tc>
         <w:tc>
           <w:tcPr>
-            <w:tcW w:w="656" w:type="dxa"/>
-          </w:tcPr>
-          <w:p>
-            <w:pPr>
-              <w:jc w:val="center"/>
-              <w:rPr>
-                <w:rFonts w:ascii="Calibri" w:hAnsi="Calibri" w:cs="Calibri"/>
-              </w:rPr>
-            </w:pPr>
-          </w:p>
-        </w:tc>
-        <w:tc>
-          <w:tcPr>
-            <w:tcW w:w="656" w:type="dxa"/>
-          </w:tcPr>
-          <w:p>
-            <w:pPr>
-              <w:jc w:val="center"/>
-              <w:rPr>
-                <w:rFonts w:ascii="Calibri" w:hAnsi="Calibri" w:cs="Calibri"/>
-              </w:rPr>
-            </w:pPr>
-          </w:p>
-        </w:tc>
-        <w:tc>
-          <w:tcPr>
-            <w:tcW w:w="657" w:type="dxa"/>
-          </w:tcPr>
-          <w:p>
-            <w:pPr>
-              <w:jc w:val="center"/>
-              <w:rPr>
-                <w:rFonts w:ascii="Calibri" w:hAnsi="Calibri" w:cs="Calibri"/>
-              </w:rPr>
-            </w:pPr>
+            <w:tcW w:w="1129" w:type="dxa"/>
+          </w:tcPr>
+          <w:p>
+            <w:pPr>
+              <w:jc w:val="center"/>
+              <w:rPr>
+                <w:rFonts w:ascii="Calibri" w:hAnsi="Calibri" w:cs="Calibri"/>
+              </w:rPr>
+            </w:pPr>
+            <w:r>
+              <w:rPr>
+                <w:rFonts w:ascii="Calibri" w:hAnsi="Calibri" w:cs="Calibri"/>
+              </w:rPr>
+              <w:t>0.03972</w:t>
+            </w:r>
+          </w:p>
+        </w:tc>
+        <w:tc>
+          <w:tcPr>
+            <w:tcW w:w="1007" w:type="dxa"/>
+          </w:tcPr>
+          <w:p>
+            <w:pPr>
+              <w:jc w:val="center"/>
+              <w:rPr>
+                <w:rFonts w:ascii="Calibri" w:hAnsi="Calibri" w:cs="Calibri"/>
+              </w:rPr>
+            </w:pPr>
+            <w:r>
+              <w:rPr>
+                <w:rFonts w:ascii="Calibri" w:hAnsi="Calibri" w:cs="Calibri"/>
+              </w:rPr>
+              <w:t>-0.1772</w:t>
+            </w:r>
+          </w:p>
+        </w:tc>
+        <w:tc>
+          <w:tcPr>
+            <w:tcW w:w="1469" w:type="dxa"/>
+          </w:tcPr>
+          <w:p>
+            <w:pPr>
+              <w:jc w:val="center"/>
+              <w:rPr>
+                <w:rFonts w:ascii="Calibri" w:hAnsi="Calibri" w:cs="Calibri"/>
+              </w:rPr>
+            </w:pPr>
+            <w:r>
+              <w:rPr>
+                <w:rFonts w:ascii="Calibri" w:hAnsi="Calibri" w:cs="Calibri"/>
+              </w:rPr>
+              <w:t>0.004434</w:t>
+            </w:r>
           </w:p>
         </w:tc>
       </w:tr>
       <w:tr>
         <w:tc>
           <w:tcPr>
-            <w:tcW w:w="2551" w:type="dxa"/>
+            <w:tcW w:w="2605" w:type="dxa"/>
             <w:vMerge/>
           </w:tcPr>
           <w:p>
@@ -1616,7 +2116,7 @@
         </w:tc>
         <w:tc>
           <w:tcPr>
-            <w:tcW w:w="1189" w:type="dxa"/>
+            <w:tcW w:w="619" w:type="dxa"/>
             <w:vMerge/>
           </w:tcPr>
           <w:p>
@@ -1630,7 +2130,7 @@
         </w:tc>
         <w:tc>
           <w:tcPr>
-            <w:tcW w:w="956" w:type="dxa"/>
+            <w:tcW w:w="850" w:type="dxa"/>
             <w:vMerge/>
           </w:tcPr>
           <w:p>
@@ -1663,7 +2163,7 @@
         </w:tc>
         <w:tc>
           <w:tcPr>
-            <w:tcW w:w="696" w:type="dxa"/>
+            <w:tcW w:w="671" w:type="dxa"/>
           </w:tcPr>
           <w:p>
             <w:pPr>
@@ -1701,7 +2201,7 @@
         </w:tc>
         <w:tc>
           <w:tcPr>
-            <w:tcW w:w="658" w:type="dxa"/>
+            <w:tcW w:w="595" w:type="dxa"/>
           </w:tcPr>
           <w:p>
             <w:pPr>
@@ -1720,7 +2220,7 @@
         </w:tc>
         <w:tc>
           <w:tcPr>
-            <w:tcW w:w="658" w:type="dxa"/>
+            <w:tcW w:w="595" w:type="dxa"/>
           </w:tcPr>
           <w:p>
             <w:pPr>
@@ -1739,7 +2239,7 @@
         </w:tc>
         <w:tc>
           <w:tcPr>
-            <w:tcW w:w="659" w:type="dxa"/>
+            <w:tcW w:w="596" w:type="dxa"/>
           </w:tcPr>
           <w:p>
             <w:pPr>
@@ -1758,65 +2258,735 @@
         </w:tc>
         <w:tc>
           <w:tcPr>
-            <w:tcW w:w="656" w:type="dxa"/>
-          </w:tcPr>
-          <w:p>
-            <w:pPr>
-              <w:jc w:val="center"/>
-              <w:rPr>
-                <w:rFonts w:ascii="Calibri" w:hAnsi="Calibri" w:cs="Calibri"/>
-              </w:rPr>
-            </w:pPr>
-          </w:p>
-        </w:tc>
-        <w:tc>
-          <w:tcPr>
-            <w:tcW w:w="656" w:type="dxa"/>
-          </w:tcPr>
-          <w:p>
-            <w:pPr>
-              <w:jc w:val="center"/>
-              <w:rPr>
-                <w:rFonts w:ascii="Calibri" w:hAnsi="Calibri" w:cs="Calibri"/>
-              </w:rPr>
-            </w:pPr>
-          </w:p>
-        </w:tc>
-        <w:tc>
-          <w:tcPr>
-            <w:tcW w:w="657" w:type="dxa"/>
-          </w:tcPr>
-          <w:p>
-            <w:pPr>
-              <w:jc w:val="center"/>
-              <w:rPr>
-                <w:rFonts w:ascii="Calibri" w:hAnsi="Calibri" w:cs="Calibri"/>
-              </w:rPr>
-            </w:pPr>
+            <w:tcW w:w="1129" w:type="dxa"/>
+          </w:tcPr>
+          <w:p>
+            <w:pPr>
+              <w:jc w:val="center"/>
+              <w:rPr>
+                <w:rFonts w:ascii="Calibri" w:hAnsi="Calibri" w:cs="Calibri"/>
+              </w:rPr>
+            </w:pPr>
+            <w:r>
+              <w:rPr>
+                <w:rFonts w:ascii="Calibri" w:hAnsi="Calibri" w:cs="Calibri"/>
+              </w:rPr>
+              <w:t>0.006388</w:t>
+            </w:r>
+          </w:p>
+        </w:tc>
+        <w:tc>
+          <w:tcPr>
+            <w:tcW w:w="1007" w:type="dxa"/>
+          </w:tcPr>
+          <w:p>
+            <w:pPr>
+              <w:jc w:val="center"/>
+              <w:rPr>
+                <w:rFonts w:ascii="Calibri" w:hAnsi="Calibri" w:cs="Calibri"/>
+              </w:rPr>
+            </w:pPr>
+            <w:r>
+              <w:rPr>
+                <w:rFonts w:ascii="Calibri" w:hAnsi="Calibri" w:cs="Calibri"/>
+              </w:rPr>
+              <w:t>0.04621</w:t>
+            </w:r>
+          </w:p>
+        </w:tc>
+        <w:tc>
+          <w:tcPr>
+            <w:tcW w:w="1469" w:type="dxa"/>
+          </w:tcPr>
+          <w:p>
+            <w:pPr>
+              <w:jc w:val="center"/>
+              <w:rPr>
+                <w:rFonts w:ascii="Calibri" w:hAnsi="Calibri" w:cs="Calibri"/>
+                <w:vertAlign w:val="superscript"/>
+              </w:rPr>
+            </w:pPr>
+            <w:r>
+              <w:rPr>
+                <w:rFonts w:ascii="Calibri" w:hAnsi="Calibri" w:cs="Calibri"/>
+              </w:rPr>
+              <w:t>4.9824× 10</w:t>
+            </w:r>
+            <w:r>
+              <w:rPr>
+                <w:rFonts w:ascii="Calibri" w:hAnsi="Calibri" w:cs="Calibri"/>
+                <w:vertAlign w:val="superscript"/>
+              </w:rPr>
+              <w:t>-6</w:t>
+            </w:r>
           </w:p>
         </w:tc>
       </w:tr>
     </w:tbl>
     <w:p>
       <w:pPr>
+        <w:jc w:val="center"/>
         <w:rPr>
           <w:rFonts w:ascii="Calibri" w:hAnsi="Calibri" w:cs="Calibri"/>
         </w:rPr>
       </w:pPr>
+      <w:r>
+        <w:rPr>
+          <w:rFonts w:ascii="Calibri" w:hAnsi="Calibri" w:cs="Calibri"/>
+        </w:rPr>
+        <w:t xml:space="preserve">Table 1 – </w:t>
+      </w:r>
+      <w:r>
+        <w:rPr>
+          <w:rFonts w:ascii="Calibri" w:hAnsi="Calibri" w:cs="Calibri"/>
+        </w:rPr>
+        <w:t>Problem Specifications with Final Positions</w:t>
+      </w:r>
     </w:p>
     <w:p>
       <w:pPr>
+        <w:jc w:val="center"/>
         <w:rPr>
           <w:rFonts w:ascii="Calibri" w:hAnsi="Calibri" w:cs="Calibri"/>
         </w:rPr>
       </w:pPr>
+      <w:r>
+        <w:rPr>
+          <w:rFonts w:ascii="Calibri" w:hAnsi="Calibri" w:cs="Calibri"/>
+          <w:noProof/>
+        </w:rPr>
+        <w:drawing>
+          <wp:inline distT="0" distB="0" distL="0" distR="0" wp14:anchorId="63889178" wp14:editId="539959DD">
+            <wp:extent cx="2626157" cy="1969540"/>
+            <wp:effectExtent l="0" t="0" r="0" b="0"/>
+            <wp:docPr id="1620053655" name="Picture 14"/>
+            <wp:cNvGraphicFramePr>
+              <a:graphicFrameLocks xmlns:a="http://schemas.openxmlformats.org/drawingml/2006/main" noChangeAspect="1"/>
+            </wp:cNvGraphicFramePr>
+            <a:graphic xmlns:a="http://schemas.openxmlformats.org/drawingml/2006/main">
+              <a:graphicData uri="http://schemas.openxmlformats.org/drawingml/2006/picture">
+                <pic:pic xmlns:pic="http://schemas.openxmlformats.org/drawingml/2006/picture">
+                  <pic:nvPicPr>
+                    <pic:cNvPr id="0" name="Picture 14"/>
+                    <pic:cNvPicPr>
+                      <a:picLocks noChangeAspect="1" noChangeArrowheads="1"/>
+                    </pic:cNvPicPr>
+                  </pic:nvPicPr>
+                  <pic:blipFill>
+                    <a:blip r:embed="rId9">
+                      <a:extLst>
+                        <a:ext uri="{28A0092B-C50C-407E-A947-70E740481C1C}">
+                          <a14:useLocalDpi xmlns:a14="http://schemas.microsoft.com/office/drawing/2010/main" val="0"/>
+                        </a:ext>
+                      </a:extLst>
+                    </a:blip>
+                    <a:srcRect/>
+                    <a:stretch>
+                      <a:fillRect/>
+                    </a:stretch>
+                  </pic:blipFill>
+                  <pic:spPr bwMode="auto">
+                    <a:xfrm>
+                      <a:off x="0" y="0"/>
+                      <a:ext cx="2658964" cy="1994144"/>
+                    </a:xfrm>
+                    <a:prstGeom prst="rect">
+                      <a:avLst/>
+                    </a:prstGeom>
+                    <a:noFill/>
+                    <a:ln>
+                      <a:noFill/>
+                    </a:ln>
+                  </pic:spPr>
+                </pic:pic>
+              </a:graphicData>
+            </a:graphic>
+          </wp:inline>
+        </w:drawing>
+      </w:r>
     </w:p>
     <w:p>
       <w:pPr>
+        <w:jc w:val="center"/>
         <w:rPr>
           <w:rFonts w:ascii="Calibri" w:hAnsi="Calibri" w:cs="Calibri"/>
         </w:rPr>
       </w:pPr>
+      <w:r>
+        <w:rPr>
+          <w:rFonts w:ascii="Calibri" w:hAnsi="Calibri" w:cs="Calibri"/>
+        </w:rPr>
+        <w:t>Figure 6 – Displacement Relative to Bottom of Vessel (Single Vessel No Drag)</w:t>
+      </w:r>
+    </w:p>
+    <w:p>
+      <w:pPr>
+        <w:jc w:val="center"/>
+        <w:rPr>
+          <w:rFonts w:ascii="Calibri" w:hAnsi="Calibri" w:cs="Calibri"/>
+        </w:rPr>
+      </w:pPr>
+      <w:r>
+        <w:rPr>
+          <w:rFonts w:ascii="Calibri" w:hAnsi="Calibri" w:cs="Calibri"/>
+          <w:noProof/>
+        </w:rPr>
+        <w:lastRenderedPageBreak/>
+        <w:drawing>
+          <wp:inline distT="0" distB="0" distL="0" distR="0" wp14:anchorId="660CA7D3" wp14:editId="0AECFB2F">
+            <wp:extent cx="2735885" cy="2051832"/>
+            <wp:effectExtent l="0" t="0" r="0" b="0"/>
+            <wp:docPr id="408052524" name="Picture 13"/>
+            <wp:cNvGraphicFramePr>
+              <a:graphicFrameLocks xmlns:a="http://schemas.openxmlformats.org/drawingml/2006/main" noChangeAspect="1"/>
+            </wp:cNvGraphicFramePr>
+            <a:graphic xmlns:a="http://schemas.openxmlformats.org/drawingml/2006/main">
+              <a:graphicData uri="http://schemas.openxmlformats.org/drawingml/2006/picture">
+                <pic:pic xmlns:pic="http://schemas.openxmlformats.org/drawingml/2006/picture">
+                  <pic:nvPicPr>
+                    <pic:cNvPr id="0" name="Picture 13"/>
+                    <pic:cNvPicPr>
+                      <a:picLocks noChangeAspect="1" noChangeArrowheads="1"/>
+                    </pic:cNvPicPr>
+                  </pic:nvPicPr>
+                  <pic:blipFill>
+                    <a:blip r:embed="rId10">
+                      <a:extLst>
+                        <a:ext uri="{28A0092B-C50C-407E-A947-70E740481C1C}">
+                          <a14:useLocalDpi xmlns:a14="http://schemas.microsoft.com/office/drawing/2010/main" val="0"/>
+                        </a:ext>
+                      </a:extLst>
+                    </a:blip>
+                    <a:srcRect/>
+                    <a:stretch>
+                      <a:fillRect/>
+                    </a:stretch>
+                  </pic:blipFill>
+                  <pic:spPr bwMode="auto">
+                    <a:xfrm>
+                      <a:off x="0" y="0"/>
+                      <a:ext cx="2762615" cy="2071879"/>
+                    </a:xfrm>
+                    <a:prstGeom prst="rect">
+                      <a:avLst/>
+                    </a:prstGeom>
+                    <a:noFill/>
+                    <a:ln>
+                      <a:noFill/>
+                    </a:ln>
+                  </pic:spPr>
+                </pic:pic>
+              </a:graphicData>
+            </a:graphic>
+          </wp:inline>
+        </w:drawing>
+      </w:r>
+    </w:p>
+    <w:p>
+      <w:pPr>
+        <w:jc w:val="center"/>
+        <w:rPr>
+          <w:rFonts w:ascii="Calibri" w:hAnsi="Calibri" w:cs="Calibri"/>
+        </w:rPr>
+      </w:pPr>
+      <w:r>
+        <w:rPr>
+          <w:rFonts w:ascii="Calibri" w:hAnsi="Calibri" w:cs="Calibri"/>
+        </w:rPr>
+        <w:t xml:space="preserve">Figure </w:t>
+      </w:r>
+      <w:r>
+        <w:rPr>
+          <w:rFonts w:ascii="Calibri" w:hAnsi="Calibri" w:cs="Calibri"/>
+        </w:rPr>
+        <w:t>7</w:t>
+      </w:r>
+      <w:r>
+        <w:rPr>
+          <w:rFonts w:ascii="Calibri" w:hAnsi="Calibri" w:cs="Calibri"/>
+        </w:rPr>
+        <w:t xml:space="preserve"> – Displacement Relative to Bottom of Vessel (Single Vessel </w:t>
+      </w:r>
+      <w:r>
+        <w:rPr>
+          <w:rFonts w:ascii="Calibri" w:hAnsi="Calibri" w:cs="Calibri"/>
+        </w:rPr>
+        <w:t>Low</w:t>
+      </w:r>
+      <w:r>
+        <w:rPr>
+          <w:rFonts w:ascii="Calibri" w:hAnsi="Calibri" w:cs="Calibri"/>
+        </w:rPr>
+        <w:t xml:space="preserve"> Drag)</w:t>
+      </w:r>
+    </w:p>
+    <w:p>
+      <w:pPr>
+        <w:jc w:val="center"/>
+        <w:rPr>
+          <w:rFonts w:ascii="Calibri" w:hAnsi="Calibri" w:cs="Calibri"/>
+        </w:rPr>
+      </w:pPr>
+      <w:r>
+        <w:rPr>
+          <w:rFonts w:ascii="Calibri" w:hAnsi="Calibri" w:cs="Calibri"/>
+          <w:noProof/>
+        </w:rPr>
+        <w:drawing>
+          <wp:inline distT="0" distB="0" distL="0" distR="0" wp14:anchorId="41D85067" wp14:editId="45683DAC">
+            <wp:extent cx="2816352" cy="2112180"/>
+            <wp:effectExtent l="0" t="0" r="0" b="0"/>
+            <wp:docPr id="1206116540" name="Picture 12"/>
+            <wp:cNvGraphicFramePr>
+              <a:graphicFrameLocks xmlns:a="http://schemas.openxmlformats.org/drawingml/2006/main" noChangeAspect="1"/>
+            </wp:cNvGraphicFramePr>
+            <a:graphic xmlns:a="http://schemas.openxmlformats.org/drawingml/2006/main">
+              <a:graphicData uri="http://schemas.openxmlformats.org/drawingml/2006/picture">
+                <pic:pic xmlns:pic="http://schemas.openxmlformats.org/drawingml/2006/picture">
+                  <pic:nvPicPr>
+                    <pic:cNvPr id="0" name="Picture 12"/>
+                    <pic:cNvPicPr>
+                      <a:picLocks noChangeAspect="1" noChangeArrowheads="1"/>
+                    </pic:cNvPicPr>
+                  </pic:nvPicPr>
+                  <pic:blipFill>
+                    <a:blip r:embed="rId11">
+                      <a:extLst>
+                        <a:ext uri="{28A0092B-C50C-407E-A947-70E740481C1C}">
+                          <a14:useLocalDpi xmlns:a14="http://schemas.microsoft.com/office/drawing/2010/main" val="0"/>
+                        </a:ext>
+                      </a:extLst>
+                    </a:blip>
+                    <a:srcRect/>
+                    <a:stretch>
+                      <a:fillRect/>
+                    </a:stretch>
+                  </pic:blipFill>
+                  <pic:spPr bwMode="auto">
+                    <a:xfrm>
+                      <a:off x="0" y="0"/>
+                      <a:ext cx="2830030" cy="2122438"/>
+                    </a:xfrm>
+                    <a:prstGeom prst="rect">
+                      <a:avLst/>
+                    </a:prstGeom>
+                    <a:noFill/>
+                    <a:ln>
+                      <a:noFill/>
+                    </a:ln>
+                  </pic:spPr>
+                </pic:pic>
+              </a:graphicData>
+            </a:graphic>
+          </wp:inline>
+        </w:drawing>
+      </w:r>
+    </w:p>
+    <w:p>
+      <w:pPr>
+        <w:tabs>
+          <w:tab w:val="center" w:pos="4680"/>
+          <w:tab w:val="right" w:pos="9360"/>
+        </w:tabs>
+        <w:rPr>
+          <w:rFonts w:ascii="Calibri" w:hAnsi="Calibri" w:cs="Calibri"/>
+        </w:rPr>
+      </w:pPr>
+      <w:r>
+        <w:rPr>
+          <w:rFonts w:ascii="Calibri" w:hAnsi="Calibri" w:cs="Calibri"/>
+        </w:rPr>
+        <w:tab/>
+      </w:r>
+      <w:r>
+        <w:rPr>
+          <w:rFonts w:ascii="Calibri" w:hAnsi="Calibri" w:cs="Calibri"/>
+        </w:rPr>
+        <w:t xml:space="preserve">Figure </w:t>
+      </w:r>
+      <w:r>
+        <w:rPr>
+          <w:rFonts w:ascii="Calibri" w:hAnsi="Calibri" w:cs="Calibri"/>
+        </w:rPr>
+        <w:t>8</w:t>
+      </w:r>
+      <w:r>
+        <w:rPr>
+          <w:rFonts w:ascii="Calibri" w:hAnsi="Calibri" w:cs="Calibri"/>
+        </w:rPr>
+        <w:t xml:space="preserve"> – Displacement Relative to Bottom of Vessel (</w:t>
+      </w:r>
+      <w:r>
+        <w:rPr>
+          <w:rFonts w:ascii="Calibri" w:hAnsi="Calibri" w:cs="Calibri"/>
+        </w:rPr>
+        <w:t>Sinking Vessel</w:t>
+      </w:r>
+      <w:r>
+        <w:rPr>
+          <w:rFonts w:ascii="Calibri" w:hAnsi="Calibri" w:cs="Calibri"/>
+        </w:rPr>
+        <w:t>)</w:t>
+      </w:r>
+      <w:r>
+        <w:rPr>
+          <w:rFonts w:ascii="Calibri" w:hAnsi="Calibri" w:cs="Calibri"/>
+        </w:rPr>
+        <w:tab/>
+      </w:r>
+    </w:p>
+    <w:p>
+      <w:pPr>
+        <w:tabs>
+          <w:tab w:val="center" w:pos="4680"/>
+          <w:tab w:val="right" w:pos="9360"/>
+        </w:tabs>
+        <w:jc w:val="center"/>
+        <w:rPr>
+          <w:rFonts w:ascii="Calibri" w:hAnsi="Calibri" w:cs="Calibri"/>
+        </w:rPr>
+      </w:pPr>
+      <w:r>
+        <w:rPr>
+          <w:rFonts w:ascii="Calibri" w:hAnsi="Calibri" w:cs="Calibri"/>
+          <w:noProof/>
+        </w:rPr>
+        <w:drawing>
+          <wp:inline distT="0" distB="0" distL="0" distR="0" wp14:anchorId="20D81DCE" wp14:editId="09037330">
+            <wp:extent cx="3057754" cy="2293224"/>
+            <wp:effectExtent l="0" t="0" r="0" b="0"/>
+            <wp:docPr id="2080249824" name="Picture 11"/>
+            <wp:cNvGraphicFramePr>
+              <a:graphicFrameLocks xmlns:a="http://schemas.openxmlformats.org/drawingml/2006/main" noChangeAspect="1"/>
+            </wp:cNvGraphicFramePr>
+            <a:graphic xmlns:a="http://schemas.openxmlformats.org/drawingml/2006/main">
+              <a:graphicData uri="http://schemas.openxmlformats.org/drawingml/2006/picture">
+                <pic:pic xmlns:pic="http://schemas.openxmlformats.org/drawingml/2006/picture">
+                  <pic:nvPicPr>
+                    <pic:cNvPr id="0" name="Picture 11"/>
+                    <pic:cNvPicPr>
+                      <a:picLocks noChangeAspect="1" noChangeArrowheads="1"/>
+                    </pic:cNvPicPr>
+                  </pic:nvPicPr>
+                  <pic:blipFill>
+                    <a:blip r:embed="rId12">
+                      <a:extLst>
+                        <a:ext uri="{28A0092B-C50C-407E-A947-70E740481C1C}">
+                          <a14:useLocalDpi xmlns:a14="http://schemas.microsoft.com/office/drawing/2010/main" val="0"/>
+                        </a:ext>
+                      </a:extLst>
+                    </a:blip>
+                    <a:srcRect/>
+                    <a:stretch>
+                      <a:fillRect/>
+                    </a:stretch>
+                  </pic:blipFill>
+                  <pic:spPr bwMode="auto">
+                    <a:xfrm>
+                      <a:off x="0" y="0"/>
+                      <a:ext cx="3071372" cy="2303437"/>
+                    </a:xfrm>
+                    <a:prstGeom prst="rect">
+                      <a:avLst/>
+                    </a:prstGeom>
+                    <a:noFill/>
+                    <a:ln>
+                      <a:noFill/>
+                    </a:ln>
+                  </pic:spPr>
+                </pic:pic>
+              </a:graphicData>
+            </a:graphic>
+          </wp:inline>
+        </w:drawing>
+      </w:r>
+    </w:p>
+    <w:p>
+      <w:pPr>
+        <w:jc w:val="center"/>
+        <w:rPr>
+          <w:rFonts w:ascii="Calibri" w:hAnsi="Calibri" w:cs="Calibri"/>
+        </w:rPr>
+      </w:pPr>
+      <w:r>
+        <w:rPr>
+          <w:rFonts w:ascii="Calibri" w:hAnsi="Calibri" w:cs="Calibri"/>
+        </w:rPr>
+        <w:t xml:space="preserve">Figure </w:t>
+      </w:r>
+      <w:r>
+        <w:rPr>
+          <w:rFonts w:ascii="Calibri" w:hAnsi="Calibri" w:cs="Calibri"/>
+        </w:rPr>
+        <w:t>9</w:t>
+      </w:r>
+      <w:r>
+        <w:rPr>
+          <w:rFonts w:ascii="Calibri" w:hAnsi="Calibri" w:cs="Calibri"/>
+        </w:rPr>
+        <w:t xml:space="preserve"> – Displacement Relative to Bottom of Vessel</w:t>
+      </w:r>
+      <w:r>
+        <w:rPr>
+          <w:rFonts w:ascii="Calibri" w:hAnsi="Calibri" w:cs="Calibri"/>
+        </w:rPr>
+        <w:t>s</w:t>
+      </w:r>
+      <w:r>
+        <w:rPr>
+          <w:rFonts w:ascii="Calibri" w:hAnsi="Calibri" w:cs="Calibri"/>
+        </w:rPr>
+        <w:t xml:space="preserve"> (</w:t>
+      </w:r>
+      <w:r>
+        <w:rPr>
+          <w:rFonts w:ascii="Calibri" w:hAnsi="Calibri" w:cs="Calibri"/>
+        </w:rPr>
+        <w:t>Three Vessels</w:t>
+      </w:r>
+      <w:r>
+        <w:rPr>
+          <w:rFonts w:ascii="Calibri" w:hAnsi="Calibri" w:cs="Calibri"/>
+        </w:rPr>
+        <w:t>)</w:t>
+      </w:r>
+    </w:p>
+    <w:p>
+      <w:pPr>
+        <w:rPr>
+          <w:rFonts w:ascii="Calibri" w:hAnsi="Calibri" w:cs="Calibri"/>
+        </w:rPr>
+      </w:pPr>
+      <w:r>
+        <w:rPr>
+          <w:rFonts w:ascii="Calibri" w:hAnsi="Calibri" w:cs="Calibri"/>
+        </w:rPr>
+        <w:br w:type="page"/>
+      </w:r>
+    </w:p>
+    <w:p>
+      <w:pPr>
+        <w:rPr>
+          <w:rFonts w:ascii="Calibri" w:hAnsi="Calibri" w:cs="Calibri"/>
+        </w:rPr>
+      </w:pPr>
+      <w:r>
+        <w:rPr>
+          <w:rFonts w:ascii="Calibri" w:hAnsi="Calibri" w:cs="Calibri"/>
+        </w:rPr>
+        <w:lastRenderedPageBreak/>
+        <w:t xml:space="preserve">Q6(b) </w:t>
+      </w:r>
+      <w:r>
+        <w:rPr>
+          <w:rFonts w:ascii="Calibri" w:hAnsi="Calibri" w:cs="Calibri"/>
+        </w:rPr>
+        <w:t>–</w:t>
+      </w:r>
+      <w:r>
+        <w:rPr>
+          <w:rFonts w:ascii="Calibri" w:hAnsi="Calibri" w:cs="Calibri"/>
+        </w:rPr>
+        <w:t xml:space="preserve"> </w:t>
+      </w:r>
+      <w:r>
+        <w:rPr>
+          <w:rFonts w:ascii="Calibri" w:hAnsi="Calibri" w:cs="Calibri"/>
+        </w:rPr>
+        <w:t xml:space="preserve">By testing multiple vessels, changing for only parameter at a time we can determine that the mass, area and starting water level of the object have an affect on the vessel’s oscillation frequency. We determined that the mass and the starting water level of the object have a significant inverse relation to the frequency, while the area has a direct relation. </w:t>
+      </w:r>
+    </w:p>
+    <w:p>
+      <w:pPr>
+        <w:jc w:val="center"/>
+        <w:rPr>
+          <w:rFonts w:ascii="Calibri" w:hAnsi="Calibri" w:cs="Calibri"/>
+        </w:rPr>
+      </w:pPr>
+      <w:r>
+        <w:rPr>
+          <w:rFonts w:ascii="Calibri" w:hAnsi="Calibri" w:cs="Calibri"/>
+          <w:noProof/>
+        </w:rPr>
+        <w:drawing>
+          <wp:inline distT="0" distB="0" distL="0" distR="0" wp14:anchorId="113D2101" wp14:editId="69445DB8">
+            <wp:extent cx="6107723" cy="1698547"/>
+            <wp:effectExtent l="0" t="0" r="0" b="0"/>
+            <wp:docPr id="1841510953" name="Picture 15"/>
+            <wp:cNvGraphicFramePr>
+              <a:graphicFrameLocks xmlns:a="http://schemas.openxmlformats.org/drawingml/2006/main" noChangeAspect="1"/>
+            </wp:cNvGraphicFramePr>
+            <a:graphic xmlns:a="http://schemas.openxmlformats.org/drawingml/2006/main">
+              <a:graphicData uri="http://schemas.openxmlformats.org/drawingml/2006/picture">
+                <pic:pic xmlns:pic="http://schemas.openxmlformats.org/drawingml/2006/picture">
+                  <pic:nvPicPr>
+                    <pic:cNvPr id="0" name="Picture 15"/>
+                    <pic:cNvPicPr>
+                      <a:picLocks noChangeAspect="1" noChangeArrowheads="1"/>
+                    </pic:cNvPicPr>
+                  </pic:nvPicPr>
+                  <pic:blipFill>
+                    <a:blip r:embed="rId13">
+                      <a:extLst>
+                        <a:ext uri="{28A0092B-C50C-407E-A947-70E740481C1C}">
+                          <a14:useLocalDpi xmlns:a14="http://schemas.microsoft.com/office/drawing/2010/main" val="0"/>
+                        </a:ext>
+                      </a:extLst>
+                    </a:blip>
+                    <a:srcRect/>
+                    <a:stretch>
+                      <a:fillRect/>
+                    </a:stretch>
+                  </pic:blipFill>
+                  <pic:spPr bwMode="auto">
+                    <a:xfrm>
+                      <a:off x="0" y="0"/>
+                      <a:ext cx="6118805" cy="1701629"/>
+                    </a:xfrm>
+                    <a:prstGeom prst="rect">
+                      <a:avLst/>
+                    </a:prstGeom>
+                    <a:noFill/>
+                    <a:ln>
+                      <a:noFill/>
+                    </a:ln>
+                  </pic:spPr>
+                </pic:pic>
+              </a:graphicData>
+            </a:graphic>
+          </wp:inline>
+        </w:drawing>
+      </w:r>
+    </w:p>
+    <w:p>
+      <w:pPr>
+        <w:jc w:val="center"/>
+        <w:rPr>
+          <w:rFonts w:ascii="Calibri" w:hAnsi="Calibri" w:cs="Calibri"/>
+        </w:rPr>
+      </w:pPr>
+      <w:r>
+        <w:rPr>
+          <w:rFonts w:ascii="Calibri" w:hAnsi="Calibri" w:cs="Calibri"/>
+        </w:rPr>
+        <w:t>Figure 10 – Frequency Under Different Vessel Conditions</w:t>
+      </w:r>
+    </w:p>
+    <w:p>
+      <w:pPr>
+        <w:rPr>
+          <w:rFonts w:ascii="Calibri" w:hAnsi="Calibri" w:cs="Calibri"/>
+        </w:rPr>
+      </w:pPr>
+      <w:r>
+        <w:rPr>
+          <w:rFonts w:ascii="Calibri" w:hAnsi="Calibri" w:cs="Calibri"/>
+        </w:rPr>
+        <w:t xml:space="preserve">Q6(c) </w:t>
+      </w:r>
+      <w:r>
+        <w:rPr>
+          <w:rFonts w:ascii="Calibri" w:hAnsi="Calibri" w:cs="Calibri"/>
+        </w:rPr>
+        <w:t>–</w:t>
+      </w:r>
+      <w:r>
+        <w:rPr>
+          <w:rFonts w:ascii="Calibri" w:hAnsi="Calibri" w:cs="Calibri"/>
+        </w:rPr>
+        <w:t xml:space="preserve"> </w:t>
+      </w:r>
+      <w:r>
+        <w:rPr>
+          <w:rFonts w:ascii="Calibri" w:hAnsi="Calibri" w:cs="Calibri"/>
+        </w:rPr>
+        <w:t xml:space="preserve">The main advantage of using a compiled language such as C++ instead </w:t>
+      </w:r>
+      <w:r>
+        <w:rPr>
+          <w:rFonts w:ascii="Calibri" w:hAnsi="Calibri" w:cs="Calibri"/>
+        </w:rPr>
+        <w:t xml:space="preserve">of an </w:t>
+      </w:r>
+      <w:r>
+        <w:rPr>
+          <w:rFonts w:ascii="Calibri" w:hAnsi="Calibri" w:cs="Calibri"/>
+        </w:rPr>
+        <w:t xml:space="preserve">interpreted language such as MATLAB or </w:t>
+      </w:r>
+      <w:r>
+        <w:rPr>
+          <w:rFonts w:ascii="Calibri" w:hAnsi="Calibri" w:cs="Calibri"/>
+        </w:rPr>
+        <w:t>P</w:t>
+      </w:r>
+      <w:r>
+        <w:rPr>
+          <w:rFonts w:ascii="Calibri" w:hAnsi="Calibri" w:cs="Calibri"/>
+        </w:rPr>
+        <w:t xml:space="preserve">ython lies in its efficiency. </w:t>
+      </w:r>
+      <w:r>
+        <w:rPr>
+          <w:rFonts w:ascii="Calibri" w:hAnsi="Calibri" w:cs="Calibri"/>
+        </w:rPr>
+        <w:t>For example, the compilation process to interpret the language is very slow to execute and is a waste of time, especially when the code itself has not changed. In this assignment I found myself making changes to the input file but not the code, in turn I could quickly run the already compiled program</w:t>
+      </w:r>
+      <w:r>
+        <w:rPr>
+          <w:rFonts w:ascii="Calibri" w:hAnsi="Calibri" w:cs="Calibri"/>
+        </w:rPr>
+        <w:t xml:space="preserve">. Additionally, complex numerical methods problems make many calculations and require massive amount of memory, something C++ excels at being an older readily used language. Many interpreted languages have memory leak issues where data is automatically overwritten by the interpreter, with C++ the developer has full control over where and what data is saved to the computer’s sometimes limited RAM. On top of that, C++ gives developers control over parallelism allowing the program to run different operations concurrently. While I did not use these features in this program, for a larger more time sensitive project this can be a valuable tool not supported by most interpreted languages. </w:t>
+      </w:r>
+      <w:r>
+        <w:rPr>
+          <w:rFonts w:ascii="Calibri" w:hAnsi="Calibri" w:cs="Calibri"/>
+        </w:rPr>
+        <w:t xml:space="preserve"> </w:t>
+      </w:r>
+    </w:p>
+    <w:p>
+      <w:pPr>
+        <w:rPr>
+          <w:rFonts w:ascii="Calibri" w:hAnsi="Calibri" w:cs="Calibri"/>
+        </w:rPr>
+      </w:pPr>
+      <w:r>
+        <w:rPr>
+          <w:rFonts w:ascii="Calibri" w:hAnsi="Calibri" w:cs="Calibri"/>
+        </w:rPr>
+        <w:t xml:space="preserve">Q6(d) </w:t>
+      </w:r>
+      <w:r>
+        <w:rPr>
+          <w:rFonts w:ascii="Calibri" w:hAnsi="Calibri" w:cs="Calibri"/>
+        </w:rPr>
+        <w:t>–</w:t>
+      </w:r>
+      <w:r>
+        <w:rPr>
+          <w:rFonts w:ascii="Calibri" w:hAnsi="Calibri" w:cs="Calibri"/>
+        </w:rPr>
+        <w:t xml:space="preserve"> </w:t>
+      </w:r>
+      <w:r>
+        <w:rPr>
+          <w:rFonts w:ascii="Calibri" w:hAnsi="Calibri" w:cs="Calibri"/>
+        </w:rPr>
+        <w:t xml:space="preserve">For this program I chose to isolate different systems </w:t>
+      </w:r>
+      <w:r>
+        <w:rPr>
+          <w:rFonts w:ascii="Calibri" w:hAnsi="Calibri" w:cs="Calibri"/>
+        </w:rPr>
+        <w:t xml:space="preserve">to their own object, this allows for shared system specifications and allows for reading and evaluating multiple files/problems with one run of the program. I chose to use STL vectors and matrices due to their ability to dynamically allocation memory and makes changes to the size of the allocation after initialization. This avoids errors stemming fringe cases where timesteps introduce float point errors, while being less CPU efficient. On the other hand, to introduce memory and CPU efficiency I had multiple operations performed in the same iteration to avoid repetitive steps. I isolated variables to function and loops allowing for the memory to be relocated immediately after use and created and used the option to delete objects </w:t>
+      </w:r>
+      <w:r>
+        <w:rPr>
+          <w:rFonts w:ascii="Calibri" w:hAnsi="Calibri" w:cs="Calibri"/>
+        </w:rPr>
+        <w:t>after use and wrote data to files to avoid having to rerun the program.</w:t>
+      </w:r>
     </w:p>
     <w:sectPr>
       <w:pgSz w:w="12240" w:h="15840"/>

</xml_diff>